<commit_message>
report.docx V1.5 & report.pdf V0.5
</commit_message>
<xml_diff>
--- a/report.docx
+++ b/report.docx
@@ -24,15 +24,7 @@
       </w:pPr>
       <w:r>
         <w:tab/>
-        <w:t xml:space="preserve">In this task, simulation of Geometric Brownian </w:t>
-      </w:r>
-      <w:proofErr w:type="gramStart"/>
-      <w:r>
-        <w:t>Motion</w:t>
-      </w:r>
-      <w:proofErr w:type="gramEnd"/>
-      <w:r>
-        <w:t xml:space="preserve"> (GBM) and mean reversal process are applied in Part 1 and Part 2, respectively. Due to the homogeneity of the simulation, the general simulation techniques are used in these two parts.</w:t>
+        <w:t>In this task, simulation of Geometric Brownian Motion (GBM) and mean reversal process are applied in Part 1 and Part 2, respectively. Due to the homogeneity of the simulation, the general simulation techniques are used in these two parts.</w:t>
       </w:r>
     </w:p>
     <w:p>
@@ -46,45 +38,31 @@
         <w:tab/>
         <w:t xml:space="preserve">In this task, it is modeled to 1,000 paths when generating result of Part 1 and Part 2. This is to use the sufficiently large amount of data in computing certain parameters to gain higher accuracy. The usage of random number is required in generating the motion. In this case, </w:t>
       </w:r>
-      <w:proofErr w:type="spellStart"/>
       <w:r>
         <w:rPr>
           <w:rFonts w:ascii="Consolas" w:hAnsi="Consolas" w:cs="Consolas"/>
         </w:rPr>
         <w:t>pylab.randn</w:t>
       </w:r>
-      <w:proofErr w:type="spellEnd"/>
       <w:r>
         <w:rPr>
           <w:rFonts w:cs="Consolas"/>
         </w:rPr>
         <w:t xml:space="preserve"> is used in generating a set of normalized random numbers. </w:t>
       </w:r>
-      <w:proofErr w:type="spellStart"/>
-      <w:proofErr w:type="gramStart"/>
       <w:r>
         <w:rPr>
           <w:rFonts w:ascii="Consolas" w:hAnsi="Consolas" w:cs="Consolas"/>
         </w:rPr>
         <w:t>pylab</w:t>
       </w:r>
-      <w:proofErr w:type="spellEnd"/>
-      <w:proofErr w:type="gramEnd"/>
       <w:r>
         <w:rPr>
           <w:rFonts w:cs="Consolas"/>
         </w:rPr>
-        <w:t xml:space="preserve"> is a library defined in Python. All values generated by using the function above is then divided </w:t>
-      </w:r>
-      <w:proofErr w:type="gramStart"/>
-      <w:r>
-        <w:rPr>
-          <w:rFonts w:cs="Consolas"/>
-        </w:rPr>
-        <w:t xml:space="preserve">by </w:t>
+        <w:t xml:space="preserve"> is a library defined in Python. All values generated by using the function above is then divided by </w:t>
       </w:r>
       <m:oMath>
-        <w:proofErr w:type="gramEnd"/>
         <m:rad>
           <m:radPr>
             <m:degHide m:val="on"/>
@@ -148,19 +126,11 @@
         </w:rPr>
         <w:t xml:space="preserve">. In order to get a standard Brownian Motion, </w:t>
       </w:r>
-      <w:proofErr w:type="spellStart"/>
       <w:r>
         <w:rPr>
           <w:rFonts w:ascii="Consolas" w:eastAsiaTheme="minorEastAsia" w:hAnsi="Consolas" w:cs="Consolas"/>
         </w:rPr>
-        <w:t>dB.cumsum</w:t>
-      </w:r>
-      <w:proofErr w:type="spellEnd"/>
-      <w:r>
-        <w:rPr>
-          <w:rFonts w:ascii="Consolas" w:eastAsiaTheme="minorEastAsia" w:hAnsi="Consolas" w:cs="Consolas"/>
-        </w:rPr>
-        <w:t>()</w:t>
+        <w:t>dB.cumsum()</w:t>
       </w:r>
       <w:r>
         <w:rPr>
@@ -339,13 +309,7 @@
             <w:rPr>
               <w:rFonts w:ascii="Cambria Math" w:hAnsi="Cambria Math"/>
             </w:rPr>
-            <m:t>=</m:t>
-          </m:r>
-          <m:r>
-            <w:rPr>
-              <w:rFonts w:ascii="Cambria Math" w:hAnsi="Cambria Math"/>
-            </w:rPr>
-            <m:t>μ dt+σd</m:t>
+            <m:t>=μ dt+σd</m:t>
           </m:r>
           <m:sSub>
             <m:sSubPr>
@@ -383,19 +347,11 @@
           <w:rFonts w:eastAsiaTheme="minorEastAsia"/>
         </w:rPr>
       </w:pPr>
-      <w:proofErr w:type="gramStart"/>
       <w:r>
         <w:rPr>
           <w:rFonts w:eastAsiaTheme="minorEastAsia"/>
         </w:rPr>
-        <w:t>where</w:t>
-      </w:r>
-      <w:proofErr w:type="gramEnd"/>
-      <w:r>
-        <w:rPr>
-          <w:rFonts w:eastAsiaTheme="minorEastAsia"/>
-        </w:rPr>
-        <w:t xml:space="preserve"> the solution of this stochastic differential equation is:</w:t>
+        <w:t>where the solution of this stochastic differential equation is:</w:t>
       </w:r>
     </w:p>
     <w:p>
@@ -627,71 +583,53 @@
           <w:rFonts w:ascii="Cambria Math" w:eastAsiaTheme="minorEastAsia" w:hAnsi="Cambria Math"/>
           <w:i/>
         </w:rPr>
-        <w:t xml:space="preserve"> </w:t>
-      </w:r>
-      <w:proofErr w:type="spellStart"/>
+        <w:t xml:space="preserve"> Var(X)</w:t>
+      </w:r>
+      <w:r>
+        <w:rPr>
+          <w:rFonts w:eastAsiaTheme="minorEastAsia"/>
+        </w:rPr>
+        <w:t xml:space="preserve">, where </w:t>
+      </w:r>
       <w:r>
         <w:rPr>
           <w:rFonts w:ascii="Cambria Math" w:eastAsiaTheme="minorEastAsia" w:hAnsi="Cambria Math"/>
           <w:i/>
         </w:rPr>
-        <w:t>Var</w:t>
-      </w:r>
-      <w:proofErr w:type="spellEnd"/>
+        <w:t>X</w:t>
+      </w:r>
+      <w:r>
+        <w:rPr>
+          <w:rFonts w:eastAsiaTheme="minorEastAsia"/>
+        </w:rPr>
+        <w:t xml:space="preserve"> is a random variable</w:t>
+      </w:r>
+      <w:r>
+        <w:rPr>
+          <w:rFonts w:eastAsiaTheme="minorEastAsia"/>
+        </w:rPr>
+        <w:t xml:space="preserve">. The solution is very similar to moment generating function of a normal random variable, denote this by </w:t>
+      </w:r>
       <w:r>
         <w:rPr>
           <w:rFonts w:ascii="Cambria Math" w:eastAsiaTheme="minorEastAsia" w:hAnsi="Cambria Math"/>
           <w:i/>
         </w:rPr>
-        <w:t>(X)</w:t>
+        <w:t>X</w:t>
       </w:r>
       <w:r>
         <w:rPr>
           <w:rFonts w:eastAsiaTheme="minorEastAsia"/>
         </w:rPr>
-        <w:t xml:space="preserve">, where </w:t>
-      </w:r>
-      <w:r>
-        <w:rPr>
-          <w:rFonts w:ascii="Cambria Math" w:eastAsiaTheme="minorEastAsia" w:hAnsi="Cambria Math"/>
-          <w:i/>
-        </w:rPr>
-        <w:t>X</w:t>
+        <w:t>,</w:t>
       </w:r>
       <w:r>
         <w:rPr>
           <w:rFonts w:eastAsiaTheme="minorEastAsia"/>
         </w:rPr>
-        <w:t xml:space="preserve"> is a random variable</w:t>
-      </w:r>
-      <w:r>
-        <w:rPr>
-          <w:rFonts w:eastAsiaTheme="minorEastAsia"/>
-        </w:rPr>
-        <w:t xml:space="preserve">. The solution is very similar to moment generating function of a normal random variable, denote this by </w:t>
-      </w:r>
-      <w:r>
-        <w:rPr>
-          <w:rFonts w:ascii="Cambria Math" w:eastAsiaTheme="minorEastAsia" w:hAnsi="Cambria Math"/>
-          <w:i/>
-        </w:rPr>
-        <w:t>X</w:t>
-      </w:r>
-      <w:proofErr w:type="gramStart"/>
-      <w:r>
-        <w:rPr>
-          <w:rFonts w:eastAsiaTheme="minorEastAsia"/>
-        </w:rPr>
-        <w:t>,</w:t>
-      </w:r>
-      <w:r>
-        <w:rPr>
-          <w:rFonts w:eastAsiaTheme="minorEastAsia"/>
-        </w:rPr>
         <w:t xml:space="preserve"> </w:t>
       </w:r>
       <m:oMath>
-        <w:proofErr w:type="gramEnd"/>
         <m:r>
           <w:rPr>
             <w:rFonts w:ascii="Cambria Math" w:eastAsiaTheme="minorEastAsia" w:hAnsi="Cambria Math"/>
@@ -955,19 +893,11 @@
           <w:rFonts w:eastAsiaTheme="minorEastAsia"/>
         </w:rPr>
       </w:pPr>
-      <w:proofErr w:type="gramStart"/>
       <w:r>
         <w:rPr>
           <w:rFonts w:eastAsiaTheme="minorEastAsia"/>
         </w:rPr>
-        <w:t>apply</w:t>
-      </w:r>
-      <w:proofErr w:type="gramEnd"/>
-      <w:r>
-        <w:rPr>
-          <w:rFonts w:eastAsiaTheme="minorEastAsia"/>
-        </w:rPr>
-        <w:t xml:space="preserve"> some modification by letting </w:t>
+        <w:t xml:space="preserve">apply some modification by letting </w:t>
       </w:r>
       <w:r>
         <w:rPr>
@@ -1325,19 +1255,11 @@
           <w:rFonts w:eastAsiaTheme="minorEastAsia"/>
         </w:rPr>
       </w:pPr>
-      <w:proofErr w:type="gramStart"/>
       <w:r>
         <w:rPr>
           <w:rFonts w:eastAsiaTheme="minorEastAsia"/>
         </w:rPr>
-        <w:t>therefore</w:t>
-      </w:r>
-      <w:proofErr w:type="gramEnd"/>
-      <w:r>
-        <w:rPr>
-          <w:rFonts w:eastAsiaTheme="minorEastAsia"/>
-        </w:rPr>
-        <w:t>:</w:t>
+        <w:t>therefore:</w:t>
       </w:r>
     </w:p>
     <w:p>
@@ -1752,39 +1674,17 @@
           <w:rFonts w:eastAsiaTheme="minorEastAsia"/>
         </w:rPr>
       </w:pPr>
-      <w:proofErr w:type="gramStart"/>
       <w:r>
         <w:rPr>
           <w:rFonts w:eastAsiaTheme="minorEastAsia"/>
         </w:rPr>
-        <w:t>can</w:t>
-      </w:r>
-      <w:proofErr w:type="gramEnd"/>
+        <w:t>can be easily proven from the moment generating function mentioned above.</w:t>
+      </w:r>
       <w:r>
         <w:rPr>
           <w:rFonts w:eastAsiaTheme="minorEastAsia"/>
         </w:rPr>
-        <w:t xml:space="preserve"> be easily proven from the moment generating function mentioned above.</w:t>
-      </w:r>
-      <w:r>
-        <w:rPr>
-          <w:rFonts w:eastAsiaTheme="minorEastAsia"/>
-        </w:rPr>
-        <w:t xml:space="preserve"> (</w:t>
-      </w:r>
-      <w:proofErr w:type="spellStart"/>
-      <w:r>
-        <w:rPr>
-          <w:rFonts w:eastAsiaTheme="minorEastAsia"/>
-        </w:rPr>
-        <w:t>Sigman</w:t>
-      </w:r>
-      <w:proofErr w:type="spellEnd"/>
-      <w:r>
-        <w:rPr>
-          <w:rFonts w:eastAsiaTheme="minorEastAsia"/>
-        </w:rPr>
-        <w:t xml:space="preserve">, 2006) By applying the formulas mentioned above, with these parameters: </w:t>
+        <w:t xml:space="preserve"> (Sigman, 2006) By applying the formulas mentioned above, with these parameters: </w:t>
       </w:r>
       <m:oMath>
         <m:r>
@@ -1980,13 +1880,7 @@
             <w:rPr>
               <w:rFonts w:ascii="Cambria Math" w:eastAsiaTheme="minorEastAsia" w:hAnsi="Cambria Math"/>
             </w:rPr>
-            <m:t>=</m:t>
-          </m:r>
-          <m:r>
-            <w:rPr>
-              <w:rFonts w:ascii="Cambria Math" w:eastAsiaTheme="minorEastAsia" w:hAnsi="Cambria Math"/>
-            </w:rPr>
-            <m:t>0.205985312</m:t>
+            <m:t>=0.205985312</m:t>
           </m:r>
         </m:oMath>
       </m:oMathPara>
@@ -2033,21 +1927,7 @@
         <w:rPr>
           <w:rFonts w:ascii="Consolas" w:eastAsiaTheme="minorEastAsia" w:hAnsi="Consolas" w:cs="Consolas"/>
         </w:rPr>
-        <w:t>Computation of mean, variance, P[</w:t>
-      </w:r>
-      <w:proofErr w:type="gramStart"/>
-      <w:r>
-        <w:rPr>
-          <w:rFonts w:ascii="Consolas" w:eastAsiaTheme="minorEastAsia" w:hAnsi="Consolas" w:cs="Consolas"/>
-        </w:rPr>
-        <w:t>S(</w:t>
-      </w:r>
-      <w:proofErr w:type="gramEnd"/>
-      <w:r>
-        <w:rPr>
-          <w:rFonts w:ascii="Consolas" w:eastAsiaTheme="minorEastAsia" w:hAnsi="Consolas" w:cs="Consolas"/>
-        </w:rPr>
-        <w:t>3) &gt; 39] and E[S(3)|S(3) &gt; 39] from the simulation:</w:t>
+        <w:t>Computation of mean, variance, P[S(3) &gt; 39] and E[S(3)|S(3) &gt; 39] from the simulation:</w:t>
       </w:r>
     </w:p>
     <w:p>
@@ -2062,21 +1942,7 @@
         <w:rPr>
           <w:rFonts w:ascii="Consolas" w:eastAsiaTheme="minorEastAsia" w:hAnsi="Consolas" w:cs="Consolas"/>
         </w:rPr>
-        <w:t>Mean, E[</w:t>
-      </w:r>
-      <w:proofErr w:type="gramStart"/>
-      <w:r>
-        <w:rPr>
-          <w:rFonts w:ascii="Consolas" w:eastAsiaTheme="minorEastAsia" w:hAnsi="Consolas" w:cs="Consolas"/>
-        </w:rPr>
-        <w:t>S(</w:t>
-      </w:r>
-      <w:proofErr w:type="gramEnd"/>
-      <w:r>
-        <w:rPr>
-          <w:rFonts w:ascii="Consolas" w:eastAsiaTheme="minorEastAsia" w:hAnsi="Consolas" w:cs="Consolas"/>
-        </w:rPr>
-        <w:t>3)] =  39.3014866876</w:t>
+        <w:t>Mean, E[S(3)] =  39.3014866876</w:t>
       </w:r>
     </w:p>
     <w:p>
@@ -2091,35 +1957,7 @@
         <w:rPr>
           <w:rFonts w:ascii="Consolas" w:eastAsiaTheme="minorEastAsia" w:hAnsi="Consolas" w:cs="Consolas"/>
         </w:rPr>
-        <w:t xml:space="preserve">Variance, </w:t>
-      </w:r>
-      <w:proofErr w:type="spellStart"/>
-      <w:r>
-        <w:rPr>
-          <w:rFonts w:ascii="Consolas" w:eastAsiaTheme="minorEastAsia" w:hAnsi="Consolas" w:cs="Consolas"/>
-        </w:rPr>
-        <w:t>Var</w:t>
-      </w:r>
-      <w:proofErr w:type="spellEnd"/>
-      <w:r>
-        <w:rPr>
-          <w:rFonts w:ascii="Consolas" w:eastAsiaTheme="minorEastAsia" w:hAnsi="Consolas" w:cs="Consolas"/>
-        </w:rPr>
-        <w:t>[</w:t>
-      </w:r>
-      <w:proofErr w:type="gramStart"/>
-      <w:r>
-        <w:rPr>
-          <w:rFonts w:ascii="Consolas" w:eastAsiaTheme="minorEastAsia" w:hAnsi="Consolas" w:cs="Consolas"/>
-        </w:rPr>
-        <w:t>S(</w:t>
-      </w:r>
-      <w:proofErr w:type="gramEnd"/>
-      <w:r>
-        <w:rPr>
-          <w:rFonts w:ascii="Consolas" w:eastAsiaTheme="minorEastAsia" w:hAnsi="Consolas" w:cs="Consolas"/>
-        </w:rPr>
-        <w:t>3)] =  0.0693010343703</w:t>
+        <w:t>Variance, Var[S(3)] =  0.0693010343703</w:t>
       </w:r>
     </w:p>
     <w:p>
@@ -2134,21 +1972,7 @@
         <w:rPr>
           <w:rFonts w:ascii="Consolas" w:eastAsiaTheme="minorEastAsia" w:hAnsi="Consolas" w:cs="Consolas"/>
         </w:rPr>
-        <w:t>P[</w:t>
-      </w:r>
-      <w:proofErr w:type="gramStart"/>
-      <w:r>
-        <w:rPr>
-          <w:rFonts w:ascii="Consolas" w:eastAsiaTheme="minorEastAsia" w:hAnsi="Consolas" w:cs="Consolas"/>
-        </w:rPr>
-        <w:t>S(</w:t>
-      </w:r>
-      <w:proofErr w:type="gramEnd"/>
-      <w:r>
-        <w:rPr>
-          <w:rFonts w:ascii="Consolas" w:eastAsiaTheme="minorEastAsia" w:hAnsi="Consolas" w:cs="Consolas"/>
-        </w:rPr>
-        <w:t>3) &gt; 39] = 0.876</w:t>
+        <w:t>P[S(3) &gt; 39] = 0.876</w:t>
       </w:r>
     </w:p>
     <w:p>
@@ -2163,21 +1987,7 @@
         <w:rPr>
           <w:rFonts w:ascii="Consolas" w:eastAsiaTheme="minorEastAsia" w:hAnsi="Consolas" w:cs="Consolas"/>
         </w:rPr>
-        <w:t>E[</w:t>
-      </w:r>
-      <w:proofErr w:type="gramStart"/>
-      <w:r>
-        <w:rPr>
-          <w:rFonts w:ascii="Consolas" w:eastAsiaTheme="minorEastAsia" w:hAnsi="Consolas" w:cs="Consolas"/>
-        </w:rPr>
-        <w:t>S(</w:t>
-      </w:r>
-      <w:proofErr w:type="gramEnd"/>
-      <w:r>
-        <w:rPr>
-          <w:rFonts w:ascii="Consolas" w:eastAsiaTheme="minorEastAsia" w:hAnsi="Consolas" w:cs="Consolas"/>
-        </w:rPr>
-        <w:t>3)|S(3) &gt; 39] = 39301.4866876</w:t>
+        <w:t>E[S(3)|S(3) &gt; 39] = 39301.4866876</w:t>
       </w:r>
     </w:p>
     <w:p>
@@ -2216,35 +2026,7 @@
         <w:rPr>
           <w:rFonts w:ascii="Consolas" w:eastAsiaTheme="minorEastAsia" w:hAnsi="Consolas" w:cs="Consolas"/>
         </w:rPr>
-        <w:t xml:space="preserve">Variance, </w:t>
-      </w:r>
-      <w:proofErr w:type="spellStart"/>
-      <w:r>
-        <w:rPr>
-          <w:rFonts w:ascii="Consolas" w:eastAsiaTheme="minorEastAsia" w:hAnsi="Consolas" w:cs="Consolas"/>
-        </w:rPr>
-        <w:t>Var</w:t>
-      </w:r>
-      <w:proofErr w:type="spellEnd"/>
-      <w:r>
-        <w:rPr>
-          <w:rFonts w:ascii="Consolas" w:eastAsiaTheme="minorEastAsia" w:hAnsi="Consolas" w:cs="Consolas"/>
-        </w:rPr>
-        <w:t>[</w:t>
-      </w:r>
-      <w:proofErr w:type="gramStart"/>
-      <w:r>
-        <w:rPr>
-          <w:rFonts w:ascii="Consolas" w:eastAsiaTheme="minorEastAsia" w:hAnsi="Consolas" w:cs="Consolas"/>
-        </w:rPr>
-        <w:t>S(</w:t>
-      </w:r>
-      <w:proofErr w:type="gramEnd"/>
-      <w:r>
-        <w:rPr>
-          <w:rFonts w:ascii="Consolas" w:eastAsiaTheme="minorEastAsia" w:hAnsi="Consolas" w:cs="Consolas"/>
-        </w:rPr>
-        <w:t>3)] =  0.205985316648</w:t>
+        <w:t>Variance, Var[S(3)] =  0.205985316648</w:t>
       </w:r>
     </w:p>
     <w:p>
@@ -2259,21 +2041,7 @@
           <w:rFonts w:eastAsiaTheme="minorEastAsia"/>
         </w:rPr>
         <w:tab/>
-        <w:t xml:space="preserve">Computation of </w:t>
-      </w:r>
-      <w:proofErr w:type="gramStart"/>
-      <w:r>
-        <w:rPr>
-          <w:rFonts w:eastAsiaTheme="minorEastAsia"/>
-        </w:rPr>
-        <w:t>mean,</w:t>
-      </w:r>
-      <w:proofErr w:type="gramEnd"/>
-      <w:r>
-        <w:rPr>
-          <w:rFonts w:eastAsiaTheme="minorEastAsia"/>
-        </w:rPr>
-        <w:t xml:space="preserve"> </w:t>
+        <w:t xml:space="preserve">Computation of mean, </w:t>
       </w:r>
       <m:oMath>
         <m:r>
@@ -2323,21 +2091,7 @@
         <w:rPr>
           <w:rFonts w:eastAsiaTheme="minorEastAsia" w:cs="Consolas"/>
         </w:rPr>
-        <w:t xml:space="preserve"> generated from the initial stage. At the same time, the </w:t>
-      </w:r>
-      <w:proofErr w:type="gramStart"/>
-      <w:r>
-        <w:rPr>
-          <w:rFonts w:eastAsiaTheme="minorEastAsia" w:cs="Consolas"/>
-        </w:rPr>
-        <w:t>variance,</w:t>
-      </w:r>
-      <w:proofErr w:type="gramEnd"/>
-      <w:r>
-        <w:rPr>
-          <w:rFonts w:eastAsiaTheme="minorEastAsia" w:cs="Consolas"/>
-        </w:rPr>
-        <w:t xml:space="preserve"> </w:t>
+        <w:t xml:space="preserve"> generated from the initial stage. At the same time, the variance, </w:t>
       </w:r>
       <m:oMath>
         <m:r>
@@ -2375,21 +2129,7 @@
         <w:rPr>
           <w:rFonts w:eastAsiaTheme="minorEastAsia" w:cs="Consolas"/>
         </w:rPr>
-        <w:t xml:space="preserve"> also generated from the last column from the variable. However, due to the large number of paths generated (1,000 paths)</w:t>
-      </w:r>
-      <w:proofErr w:type="gramStart"/>
-      <w:r>
-        <w:rPr>
-          <w:rFonts w:eastAsiaTheme="minorEastAsia" w:cs="Consolas"/>
-        </w:rPr>
-        <w:t>,</w:t>
-      </w:r>
-      <w:proofErr w:type="gramEnd"/>
-      <w:r>
-        <w:rPr>
-          <w:rFonts w:eastAsiaTheme="minorEastAsia" w:cs="Consolas"/>
-        </w:rPr>
-        <w:t xml:space="preserve"> the variance shall converge to the actual variance. The reason that the variance is less than the actual variance is due to the variance computed is based on the final values obtained only but the actual variance is computed based on t and other variables.</w:t>
+        <w:t xml:space="preserve"> also generated from the last column from the variable. However, due to the large number of paths generated (1,000 paths), the variance shall converge to the actual variance. The reason that the variance is less than the actual variance is due to the variance computed is based on the final values obtained only but the actual variance is computed based on t and other variables.</w:t>
       </w:r>
     </w:p>
     <w:p>
@@ -2404,21 +2144,7 @@
           <w:rFonts w:eastAsiaTheme="minorEastAsia" w:cs="Consolas"/>
         </w:rPr>
         <w:tab/>
-        <w:t xml:space="preserve">The computation of </w:t>
-      </w:r>
-      <w:proofErr w:type="gramStart"/>
-      <w:r>
-        <w:rPr>
-          <w:rFonts w:eastAsiaTheme="minorEastAsia" w:cs="Consolas"/>
-        </w:rPr>
-        <w:t>probability,</w:t>
-      </w:r>
-      <w:proofErr w:type="gramEnd"/>
-      <w:r>
-        <w:rPr>
-          <w:rFonts w:eastAsiaTheme="minorEastAsia" w:cs="Consolas"/>
-        </w:rPr>
-        <w:t xml:space="preserve"> </w:t>
+        <w:t xml:space="preserve">The computation of probability, </w:t>
       </w:r>
       <m:oMath>
         <m:r>
@@ -2488,39 +2214,17 @@
         </w:rPr>
         <w:t xml:space="preserve"> is satisfying the condition of more than 39 or not. The </w:t>
       </w:r>
-      <w:proofErr w:type="gramStart"/>
       <w:r>
         <w:rPr>
           <w:rFonts w:ascii="Consolas" w:eastAsiaTheme="minorEastAsia" w:hAnsi="Consolas" w:cs="Consolas"/>
         </w:rPr>
-        <w:t>pylab.sum(</w:t>
-      </w:r>
-      <w:proofErr w:type="gramEnd"/>
-      <w:r>
-        <w:rPr>
-          <w:rFonts w:ascii="Consolas" w:eastAsiaTheme="minorEastAsia" w:hAnsi="Consolas" w:cs="Consolas"/>
-        </w:rPr>
-        <w:t>)</w:t>
-      </w:r>
-      <w:r>
-        <w:rPr>
-          <w:rFonts w:eastAsiaTheme="minorEastAsia" w:cs="Consolas"/>
-        </w:rPr>
-        <w:t xml:space="preserve"> function helps in adding up the total amount of the condition when it is true. Then, the definition of probability is used in computing the value. The computation of conditional </w:t>
-      </w:r>
-      <w:proofErr w:type="gramStart"/>
-      <w:r>
-        <w:rPr>
-          <w:rFonts w:eastAsiaTheme="minorEastAsia" w:cs="Consolas"/>
-        </w:rPr>
-        <w:t>expectation,</w:t>
-      </w:r>
-      <w:proofErr w:type="gramEnd"/>
-      <w:r>
-        <w:rPr>
-          <w:rFonts w:eastAsiaTheme="minorEastAsia" w:cs="Consolas"/>
-        </w:rPr>
-        <w:t xml:space="preserve"> </w:t>
+        <w:t>pylab.sum()</w:t>
+      </w:r>
+      <w:r>
+        <w:rPr>
+          <w:rFonts w:eastAsiaTheme="minorEastAsia" w:cs="Consolas"/>
+        </w:rPr>
+        <w:t xml:space="preserve"> function helps in adding up the total amount of the condition when it is true. Then, the definition of probability is used in computing the value. The computation of conditional expectation, </w:t>
       </w:r>
       <m:oMath>
         <m:r>
@@ -3133,17 +2837,14 @@
         <w:jc w:val="both"/>
         <w:rPr>
           <w:rFonts w:eastAsiaTheme="minorEastAsia" w:cs="Consolas"/>
-          <w:b/>
-          <w:u w:val="single"/>
         </w:rPr>
       </w:pPr>
       <w:r>
         <w:rPr>
           <w:rFonts w:eastAsiaTheme="minorEastAsia" w:cs="Consolas"/>
-          <w:b/>
-          <w:u w:val="single"/>
-        </w:rPr>
-        <w:t>Part 2</w:t>
+        </w:rPr>
+        <w:tab/>
+        <w:t>For the convenience of reference, Appendix 1 shows a single run of the Python file “gbm.py”.</w:t>
       </w:r>
     </w:p>
     <w:p>
@@ -3151,6 +2852,24 @@
         <w:jc w:val="both"/>
         <w:rPr>
           <w:rFonts w:eastAsiaTheme="minorEastAsia" w:cs="Consolas"/>
+          <w:b/>
+          <w:u w:val="single"/>
+        </w:rPr>
+      </w:pPr>
+      <w:r>
+        <w:rPr>
+          <w:rFonts w:eastAsiaTheme="minorEastAsia" w:cs="Consolas"/>
+          <w:b/>
+          <w:u w:val="single"/>
+        </w:rPr>
+        <w:t>Part 2</w:t>
+      </w:r>
+    </w:p>
+    <w:p>
+      <w:pPr>
+        <w:jc w:val="both"/>
+        <w:rPr>
+          <w:rFonts w:eastAsiaTheme="minorEastAsia" w:cs="Consolas"/>
         </w:rPr>
       </w:pPr>
       <w:r>
@@ -3164,21 +2883,7 @@
         <w:rPr>
           <w:rFonts w:eastAsiaTheme="minorEastAsia" w:cs="Consolas"/>
         </w:rPr>
-        <w:t>process is a stochastic differential equation that can be reverted to a solution that has this pattern of equation that follows Ornstein-</w:t>
-      </w:r>
-      <w:proofErr w:type="spellStart"/>
-      <w:r>
-        <w:rPr>
-          <w:rFonts w:eastAsiaTheme="minorEastAsia" w:cs="Consolas"/>
-        </w:rPr>
-        <w:t>Uehlenbeck</w:t>
-      </w:r>
-      <w:proofErr w:type="spellEnd"/>
-      <w:r>
-        <w:rPr>
-          <w:rFonts w:eastAsiaTheme="minorEastAsia" w:cs="Consolas"/>
-        </w:rPr>
-        <w:t xml:space="preserve"> process.</w:t>
+        <w:t>process is a stochastic differential equation that can be reverted to a solution that has this pattern of equation that follows Ornstein-Uehlenbeck process.</w:t>
       </w:r>
     </w:p>
     <w:p>
@@ -4245,19 +3950,7 @@
             <w:rPr>
               <w:rFonts w:ascii="Cambria Math" w:eastAsiaTheme="minorEastAsia" w:hAnsi="Cambria Math" w:cs="Consolas"/>
             </w:rPr>
-            <m:t>)</m:t>
-          </m:r>
-          <m:r>
-            <w:rPr>
-              <w:rFonts w:ascii="Cambria Math" w:eastAsiaTheme="minorEastAsia" w:hAnsi="Cambria Math" w:cs="Consolas"/>
-            </w:rPr>
-            <m:t xml:space="preserve"> </m:t>
-          </m:r>
-          <m:r>
-            <w:rPr>
-              <w:rFonts w:ascii="Cambria Math" w:eastAsiaTheme="minorEastAsia" w:hAnsi="Cambria Math" w:cs="Consolas"/>
-            </w:rPr>
-            <m:t>+0.27R</m:t>
+            <m:t>) +0.27R</m:t>
           </m:r>
           <m:d>
             <m:dPr>
@@ -4621,19 +4314,7 @@
             <w:rPr>
               <w:rFonts w:ascii="Cambria Math" w:eastAsiaTheme="minorEastAsia" w:hAnsi="Cambria Math" w:cs="Consolas"/>
             </w:rPr>
-            <m:t>)</m:t>
-          </m:r>
-          <m:r>
-            <w:rPr>
-              <w:rFonts w:ascii="Cambria Math" w:eastAsiaTheme="minorEastAsia" w:hAnsi="Cambria Math" w:cs="Consolas"/>
-            </w:rPr>
-            <m:t xml:space="preserve"> </m:t>
-          </m:r>
-          <m:r>
-            <w:rPr>
-              <w:rFonts w:ascii="Cambria Math" w:eastAsiaTheme="minorEastAsia" w:hAnsi="Cambria Math" w:cs="Consolas"/>
-            </w:rPr>
-            <m:t>+0.27R</m:t>
+            <m:t>) +0.27R</m:t>
           </m:r>
           <m:d>
             <m:dPr>
@@ -4794,23 +4475,13 @@
           <w:szCs w:val="22"/>
         </w:rPr>
       </w:pPr>
-      <w:proofErr w:type="gramStart"/>
       <w:r>
         <w:rPr>
           <w:rFonts w:ascii="Consolas" w:hAnsi="Consolas" w:cs="Consolas"/>
           <w:sz w:val="22"/>
           <w:szCs w:val="22"/>
         </w:rPr>
-        <w:t>for</w:t>
-      </w:r>
-      <w:proofErr w:type="gramEnd"/>
-      <w:r>
-        <w:rPr>
-          <w:rFonts w:ascii="Consolas" w:hAnsi="Consolas" w:cs="Consolas"/>
-          <w:sz w:val="22"/>
-          <w:szCs w:val="22"/>
-        </w:rPr>
-        <w:t xml:space="preserve"> c in range(n):</w:t>
+        <w:t>for c in range(n):</w:t>
       </w:r>
     </w:p>
     <w:p>
@@ -4830,25 +4501,7 @@
           <w:sz w:val="22"/>
           <w:szCs w:val="22"/>
         </w:rPr>
-        <w:t xml:space="preserve">R[:,c+1] = R[:,c] + (0.064 - R[:,c]) * </w:t>
-      </w:r>
-      <w:proofErr w:type="spellStart"/>
-      <w:r>
-        <w:rPr>
-          <w:rFonts w:ascii="Consolas" w:hAnsi="Consolas" w:cs="Consolas"/>
-          <w:sz w:val="22"/>
-          <w:szCs w:val="22"/>
-        </w:rPr>
-        <w:t>dt</w:t>
-      </w:r>
-      <w:proofErr w:type="spellEnd"/>
-      <w:r>
-        <w:rPr>
-          <w:rFonts w:ascii="Consolas" w:hAnsi="Consolas" w:cs="Consolas"/>
-          <w:sz w:val="22"/>
-          <w:szCs w:val="22"/>
-        </w:rPr>
-        <w:t xml:space="preserve"> + 0.27 * R[:,c] * (B[:,c+1] - B[:,c])</w:t>
+        <w:t>R[:,c+1] = R[:,c] + (0.064 - R[:,c]) * dt + 0.27 * R[:,c] * (B[:,c+1] - B[:,c])</w:t>
       </w:r>
     </w:p>
     <w:p>
@@ -4858,23 +4511,12 @@
           <w:rFonts w:cs="Consolas"/>
         </w:rPr>
       </w:pPr>
-      <w:proofErr w:type="spellStart"/>
-      <w:proofErr w:type="gramStart"/>
       <w:r>
         <w:rPr>
           <w:rFonts w:ascii="Consolas" w:eastAsiaTheme="minorEastAsia" w:hAnsi="Consolas" w:cs="Consolas"/>
           <w:lang w:val="en-MY"/>
         </w:rPr>
-        <w:t>dt</w:t>
-      </w:r>
-      <w:proofErr w:type="spellEnd"/>
-      <w:proofErr w:type="gramEnd"/>
-      <w:r>
-        <w:rPr>
-          <w:rFonts w:ascii="Consolas" w:eastAsiaTheme="minorEastAsia" w:hAnsi="Consolas" w:cs="Consolas"/>
-          <w:lang w:val="en-MY"/>
-        </w:rPr>
-        <w:t xml:space="preserve"> </w:t>
+        <w:t xml:space="preserve">dt </w:t>
       </w:r>
       <w:r>
         <w:rPr>
@@ -4961,30 +4603,24 @@
         </w:rPr>
         <w:t xml:space="preserve"> is always equal to </w:t>
       </w:r>
-      <w:proofErr w:type="spellStart"/>
-      <w:proofErr w:type="gramStart"/>
       <w:r>
         <w:rPr>
           <w:rFonts w:ascii="Consolas" w:eastAsiaTheme="minorEastAsia" w:hAnsi="Consolas" w:cs="Consolas"/>
         </w:rPr>
         <w:t>dt</w:t>
       </w:r>
-      <w:proofErr w:type="spellEnd"/>
-      <w:proofErr w:type="gramEnd"/>
       <w:r>
         <w:rPr>
           <w:rFonts w:eastAsiaTheme="minorEastAsia" w:cs="Consolas"/>
         </w:rPr>
         <w:t xml:space="preserve">, the code is using </w:t>
       </w:r>
-      <w:proofErr w:type="spellStart"/>
       <w:r>
         <w:rPr>
           <w:rFonts w:ascii="Consolas" w:eastAsiaTheme="minorEastAsia" w:hAnsi="Consolas" w:cs="Consolas"/>
         </w:rPr>
         <w:t>dt</w:t>
       </w:r>
-      <w:proofErr w:type="spellEnd"/>
       <w:r>
         <w:rPr>
           <w:rFonts w:eastAsiaTheme="minorEastAsia" w:cs="Consolas"/>
@@ -5074,6 +4710,21 @@
           <w:rFonts w:eastAsiaTheme="minorEastAsia" w:cs="Consolas"/>
         </w:rPr>
         <w:t xml:space="preserve"> in the matrix and divided by the number of paths generated. The generation of the probability is similar to the way the probability is generated in the previous part.</w:t>
+      </w:r>
+    </w:p>
+    <w:p>
+      <w:pPr>
+        <w:jc w:val="both"/>
+        <w:rPr>
+          <w:rFonts w:eastAsiaTheme="minorEastAsia" w:cs="Consolas"/>
+        </w:rPr>
+      </w:pPr>
+      <w:r>
+        <w:rPr>
+          <w:rFonts w:eastAsiaTheme="minorEastAsia" w:cs="Consolas"/>
+        </w:rPr>
+        <w:tab/>
+        <w:t>Appendix 2 shows a single run of the Python file of “mr.py”.</w:t>
       </w:r>
     </w:p>
     <w:p>
@@ -5240,23 +4891,13 @@
                 <w:sz w:val="20"/>
               </w:rPr>
             </w:pPr>
-            <w:proofErr w:type="spellStart"/>
             <w:r>
               <w:rPr>
                 <w:rFonts w:eastAsiaTheme="minorEastAsia" w:cs="Consolas"/>
                 <w:b/>
                 <w:sz w:val="20"/>
               </w:rPr>
-              <w:t>Weightage</w:t>
-            </w:r>
-            <w:proofErr w:type="spellEnd"/>
-            <w:r>
-              <w:rPr>
-                <w:rFonts w:eastAsiaTheme="minorEastAsia" w:cs="Consolas"/>
-                <w:b/>
-                <w:sz w:val="20"/>
-              </w:rPr>
-              <w:t xml:space="preserve"> in FTSE KLCI</w:t>
+              <w:t>Weightage in FTSE KLCI</w:t>
             </w:r>
           </w:p>
         </w:tc>
@@ -5471,21 +5112,12 @@
                 <w:sz w:val="20"/>
               </w:rPr>
             </w:pPr>
-            <w:proofErr w:type="spellStart"/>
-            <w:r>
-              <w:rPr>
-                <w:rFonts w:eastAsiaTheme="minorEastAsia" w:cs="Consolas"/>
-                <w:sz w:val="20"/>
-              </w:rPr>
-              <w:t>Astro</w:t>
-            </w:r>
-            <w:proofErr w:type="spellEnd"/>
-            <w:r>
-              <w:rPr>
-                <w:rFonts w:eastAsiaTheme="minorEastAsia" w:cs="Consolas"/>
-                <w:sz w:val="20"/>
-              </w:rPr>
-              <w:t xml:space="preserve"> Malaysia Holdings</w:t>
+            <w:r>
+              <w:rPr>
+                <w:rFonts w:eastAsiaTheme="minorEastAsia" w:cs="Consolas"/>
+                <w:sz w:val="20"/>
+              </w:rPr>
+              <w:t>Astro Malaysia Holdings</w:t>
             </w:r>
           </w:p>
         </w:tc>
@@ -5618,21 +5250,12 @@
                 <w:sz w:val="20"/>
               </w:rPr>
             </w:pPr>
-            <w:proofErr w:type="spellStart"/>
-            <w:r>
-              <w:rPr>
-                <w:rFonts w:eastAsiaTheme="minorEastAsia" w:cs="Consolas"/>
-                <w:sz w:val="20"/>
-              </w:rPr>
-              <w:t>Axiata</w:t>
-            </w:r>
-            <w:proofErr w:type="spellEnd"/>
-            <w:r>
-              <w:rPr>
-                <w:rFonts w:eastAsiaTheme="minorEastAsia" w:cs="Consolas"/>
-                <w:sz w:val="20"/>
-              </w:rPr>
-              <w:t xml:space="preserve"> Group</w:t>
+            <w:r>
+              <w:rPr>
+                <w:rFonts w:eastAsiaTheme="minorEastAsia" w:cs="Consolas"/>
+                <w:sz w:val="20"/>
+              </w:rPr>
+              <w:t>Axiata Group</w:t>
             </w:r>
           </w:p>
         </w:tc>
@@ -6317,7 +5940,6 @@
                 <w:sz w:val="20"/>
               </w:rPr>
             </w:pPr>
-            <w:proofErr w:type="spellStart"/>
             <w:r>
               <w:rPr>
                 <w:rFonts w:eastAsiaTheme="minorEastAsia" w:cs="Consolas"/>
@@ -6325,7 +5947,6 @@
               </w:rPr>
               <w:t>Genting</w:t>
             </w:r>
-            <w:proofErr w:type="spellEnd"/>
           </w:p>
         </w:tc>
         <w:tc>
@@ -6465,21 +6086,12 @@
                 <w:sz w:val="20"/>
               </w:rPr>
             </w:pPr>
-            <w:proofErr w:type="spellStart"/>
-            <w:r>
-              <w:rPr>
-                <w:rFonts w:eastAsiaTheme="minorEastAsia" w:cs="Consolas"/>
-                <w:sz w:val="20"/>
-              </w:rPr>
-              <w:t>Genting</w:t>
-            </w:r>
-            <w:proofErr w:type="spellEnd"/>
-            <w:r>
-              <w:rPr>
-                <w:rFonts w:eastAsiaTheme="minorEastAsia" w:cs="Consolas"/>
-                <w:sz w:val="20"/>
-              </w:rPr>
-              <w:t xml:space="preserve"> Malaysia</w:t>
+            <w:r>
+              <w:rPr>
+                <w:rFonts w:eastAsiaTheme="minorEastAsia" w:cs="Consolas"/>
+                <w:sz w:val="20"/>
+              </w:rPr>
+              <w:t>Genting Malaysia</w:t>
             </w:r>
           </w:p>
         </w:tc>
@@ -7172,21 +6784,12 @@
                 <w:sz w:val="20"/>
               </w:rPr>
             </w:pPr>
-            <w:proofErr w:type="spellStart"/>
-            <w:r>
-              <w:rPr>
-                <w:rFonts w:eastAsiaTheme="minorEastAsia" w:cs="Consolas"/>
-                <w:sz w:val="20"/>
-              </w:rPr>
-              <w:t>Westports</w:t>
-            </w:r>
-            <w:proofErr w:type="spellEnd"/>
-            <w:r>
-              <w:rPr>
-                <w:rFonts w:eastAsiaTheme="minorEastAsia" w:cs="Consolas"/>
-                <w:sz w:val="20"/>
-              </w:rPr>
-              <w:t xml:space="preserve"> Holdings</w:t>
+            <w:r>
+              <w:rPr>
+                <w:rFonts w:eastAsiaTheme="minorEastAsia" w:cs="Consolas"/>
+                <w:sz w:val="20"/>
+              </w:rPr>
+              <w:t>Westports Holdings</w:t>
             </w:r>
           </w:p>
         </w:tc>
@@ -7879,31 +7482,13 @@
                 <w:sz w:val="20"/>
               </w:rPr>
             </w:pPr>
-            <w:proofErr w:type="spellStart"/>
-            <w:r>
-              <w:rPr>
-                <w:rFonts w:eastAsiaTheme="minorEastAsia" w:cs="Consolas"/>
-                <w:sz w:val="20"/>
-              </w:rPr>
-              <w:t>Petronas</w:t>
-            </w:r>
-            <w:proofErr w:type="spellEnd"/>
-            <w:r>
-              <w:rPr>
-                <w:rFonts w:eastAsiaTheme="minorEastAsia" w:cs="Consolas"/>
-                <w:sz w:val="20"/>
-              </w:rPr>
-              <w:t xml:space="preserve"> </w:t>
-            </w:r>
-            <w:proofErr w:type="spellStart"/>
-            <w:r>
-              <w:rPr>
-                <w:rFonts w:eastAsiaTheme="minorEastAsia" w:cs="Consolas"/>
-                <w:sz w:val="20"/>
-              </w:rPr>
-              <w:t>Dagangan</w:t>
-            </w:r>
-            <w:proofErr w:type="spellEnd"/>
+            <w:r>
+              <w:rPr>
+                <w:rFonts w:eastAsiaTheme="minorEastAsia" w:cs="Consolas"/>
+                <w:sz w:val="20"/>
+              </w:rPr>
+              <w:t>Petronas Dagangan</w:t>
+            </w:r>
           </w:p>
         </w:tc>
         <w:tc>
@@ -8035,21 +7620,12 @@
                 <w:sz w:val="20"/>
               </w:rPr>
             </w:pPr>
-            <w:proofErr w:type="spellStart"/>
-            <w:r>
-              <w:rPr>
-                <w:rFonts w:eastAsiaTheme="minorEastAsia" w:cs="Consolas"/>
-                <w:sz w:val="20"/>
-              </w:rPr>
-              <w:t>Petronas</w:t>
-            </w:r>
-            <w:proofErr w:type="spellEnd"/>
-            <w:r>
-              <w:rPr>
-                <w:rFonts w:eastAsiaTheme="minorEastAsia" w:cs="Consolas"/>
-                <w:sz w:val="20"/>
-              </w:rPr>
-              <w:t xml:space="preserve"> Gas</w:t>
+            <w:r>
+              <w:rPr>
+                <w:rFonts w:eastAsiaTheme="minorEastAsia" w:cs="Consolas"/>
+                <w:sz w:val="20"/>
+              </w:rPr>
+              <w:t>Petronas Gas</w:t>
             </w:r>
           </w:p>
         </w:tc>
@@ -8596,21 +8172,12 @@
                 <w:sz w:val="20"/>
               </w:rPr>
             </w:pPr>
-            <w:proofErr w:type="spellStart"/>
-            <w:r>
-              <w:rPr>
-                <w:rFonts w:eastAsiaTheme="minorEastAsia" w:cs="Consolas"/>
-                <w:sz w:val="20"/>
-              </w:rPr>
-              <w:t>SapuraKencana</w:t>
-            </w:r>
-            <w:proofErr w:type="spellEnd"/>
-            <w:r>
-              <w:rPr>
-                <w:rFonts w:eastAsiaTheme="minorEastAsia" w:cs="Consolas"/>
-                <w:sz w:val="20"/>
-              </w:rPr>
-              <w:t xml:space="preserve"> Petroleum</w:t>
+            <w:r>
+              <w:rPr>
+                <w:rFonts w:eastAsiaTheme="minorEastAsia" w:cs="Consolas"/>
+                <w:sz w:val="20"/>
+              </w:rPr>
+              <w:t>SapuraKencana Petroleum</w:t>
             </w:r>
           </w:p>
         </w:tc>
@@ -8743,21 +8310,12 @@
                 <w:sz w:val="20"/>
               </w:rPr>
             </w:pPr>
-            <w:proofErr w:type="spellStart"/>
-            <w:r>
-              <w:rPr>
-                <w:rFonts w:eastAsiaTheme="minorEastAsia" w:cs="Consolas"/>
-                <w:sz w:val="20"/>
-              </w:rPr>
-              <w:t>Sime</w:t>
-            </w:r>
-            <w:proofErr w:type="spellEnd"/>
-            <w:r>
-              <w:rPr>
-                <w:rFonts w:eastAsiaTheme="minorEastAsia" w:cs="Consolas"/>
-                <w:sz w:val="20"/>
-              </w:rPr>
-              <w:t xml:space="preserve"> Darby</w:t>
+            <w:r>
+              <w:rPr>
+                <w:rFonts w:eastAsiaTheme="minorEastAsia" w:cs="Consolas"/>
+                <w:sz w:val="20"/>
+              </w:rPr>
+              <w:t>Sime Darby</w:t>
             </w:r>
           </w:p>
         </w:tc>
@@ -9028,31 +8586,13 @@
                 <w:sz w:val="20"/>
               </w:rPr>
             </w:pPr>
-            <w:proofErr w:type="spellStart"/>
-            <w:r>
-              <w:rPr>
-                <w:rFonts w:eastAsiaTheme="minorEastAsia" w:cs="Consolas"/>
-                <w:sz w:val="20"/>
-              </w:rPr>
-              <w:t>Tenaga</w:t>
-            </w:r>
-            <w:proofErr w:type="spellEnd"/>
-            <w:r>
-              <w:rPr>
-                <w:rFonts w:eastAsiaTheme="minorEastAsia" w:cs="Consolas"/>
-                <w:sz w:val="20"/>
-              </w:rPr>
-              <w:t xml:space="preserve"> </w:t>
-            </w:r>
-            <w:proofErr w:type="spellStart"/>
-            <w:r>
-              <w:rPr>
-                <w:rFonts w:eastAsiaTheme="minorEastAsia" w:cs="Consolas"/>
-                <w:sz w:val="20"/>
-              </w:rPr>
-              <w:t>Nasional</w:t>
-            </w:r>
-            <w:proofErr w:type="spellEnd"/>
+            <w:r>
+              <w:rPr>
+                <w:rFonts w:eastAsiaTheme="minorEastAsia" w:cs="Consolas"/>
+                <w:sz w:val="20"/>
+              </w:rPr>
+              <w:t>Tenaga Nasional</w:t>
+            </w:r>
           </w:p>
         </w:tc>
         <w:tc>
@@ -9601,23 +9141,7 @@
         <w:rPr>
           <w:rFonts w:eastAsiaTheme="minorEastAsia" w:cs="Consolas"/>
         </w:rPr>
-        <w:t xml:space="preserve">: Components of FTSE Bursa Malaysia KLCI with the Stock Code, Sectors, </w:t>
-      </w:r>
-      <w:proofErr w:type="spellStart"/>
-      <w:proofErr w:type="gramStart"/>
-      <w:r>
-        <w:rPr>
-          <w:rFonts w:eastAsiaTheme="minorEastAsia" w:cs="Consolas"/>
-        </w:rPr>
-        <w:t>Weightage</w:t>
-      </w:r>
-      <w:proofErr w:type="spellEnd"/>
-      <w:proofErr w:type="gramEnd"/>
-      <w:r>
-        <w:rPr>
-          <w:rFonts w:eastAsiaTheme="minorEastAsia" w:cs="Consolas"/>
-        </w:rPr>
-        <w:t xml:space="preserve"> in the Index, P/E Ratio and Net Market C</w:t>
+        <w:t>: Components of FTSE Bursa Malaysia KLCI with the Stock Code, Sectors, Weightage in the Index, P/E Ratio and Net Market C</w:t>
       </w:r>
       <w:r>
         <w:rPr>
@@ -9670,7 +9194,6 @@
           <w:b/>
           <w:u w:val="single"/>
         </w:rPr>
-        <w:lastRenderedPageBreak/>
         <w:t>Part 2</w:t>
       </w:r>
     </w:p>
@@ -9707,35 +9230,7 @@
         <w:rPr>
           <w:rFonts w:eastAsiaTheme="minorEastAsia" w:cs="Consolas"/>
         </w:rPr>
-        <w:t xml:space="preserve">data type of </w:t>
-      </w:r>
-      <w:proofErr w:type="spellStart"/>
-      <w:r>
-        <w:rPr>
-          <w:rFonts w:eastAsiaTheme="minorEastAsia" w:cs="Consolas"/>
-        </w:rPr>
-        <w:t>DataFrame</w:t>
-      </w:r>
-      <w:proofErr w:type="spellEnd"/>
-      <w:r>
-        <w:rPr>
-          <w:rFonts w:eastAsiaTheme="minorEastAsia" w:cs="Consolas"/>
-        </w:rPr>
-        <w:t xml:space="preserve">, another column for calculating 5-day moving average is added to that </w:t>
-      </w:r>
-      <w:proofErr w:type="spellStart"/>
-      <w:r>
-        <w:rPr>
-          <w:rFonts w:eastAsiaTheme="minorEastAsia" w:cs="Consolas"/>
-        </w:rPr>
-        <w:t>DataFrame</w:t>
-      </w:r>
-      <w:proofErr w:type="spellEnd"/>
-      <w:r>
-        <w:rPr>
-          <w:rFonts w:eastAsiaTheme="minorEastAsia" w:cs="Consolas"/>
-        </w:rPr>
-        <w:t xml:space="preserve"> named </w:t>
+        <w:t xml:space="preserve">data type of DataFrame, another column for calculating 5-day moving average is added to that DataFrame named </w:t>
       </w:r>
       <w:r>
         <w:rPr>
@@ -9761,47 +9256,17 @@
         </w:rPr>
         <w:t xml:space="preserve"> in Python allows the calculation of moving average, in Python is called </w:t>
       </w:r>
-      <w:proofErr w:type="spellStart"/>
       <w:r>
         <w:rPr>
           <w:rFonts w:ascii="Consolas" w:eastAsiaTheme="minorEastAsia" w:hAnsi="Consolas" w:cs="Consolas"/>
         </w:rPr>
         <w:t>rolling_mean</w:t>
       </w:r>
-      <w:proofErr w:type="spellEnd"/>
-      <w:r>
-        <w:rPr>
-          <w:rFonts w:eastAsiaTheme="minorEastAsia" w:cs="Consolas"/>
-        </w:rPr>
-        <w:t xml:space="preserve">, in which it accepts inputs as a column of data from data type </w:t>
-      </w:r>
-      <w:proofErr w:type="spellStart"/>
-      <w:r>
-        <w:rPr>
-          <w:rFonts w:eastAsiaTheme="minorEastAsia" w:cs="Consolas"/>
-        </w:rPr>
-        <w:t>DataFrame</w:t>
-      </w:r>
-      <w:proofErr w:type="spellEnd"/>
-      <w:r>
-        <w:rPr>
-          <w:rFonts w:eastAsiaTheme="minorEastAsia" w:cs="Consolas"/>
-        </w:rPr>
-        <w:t xml:space="preserve"> and an integer that gives the amount of “rolls” </w:t>
-      </w:r>
-      <w:proofErr w:type="gramStart"/>
-      <w:r>
-        <w:rPr>
-          <w:rFonts w:eastAsiaTheme="minorEastAsia" w:cs="Consolas"/>
-        </w:rPr>
-        <w:t>for each iteration</w:t>
-      </w:r>
-      <w:proofErr w:type="gramEnd"/>
-      <w:r>
-        <w:rPr>
-          <w:rFonts w:eastAsiaTheme="minorEastAsia" w:cs="Consolas"/>
-        </w:rPr>
-        <w:t>, which is meant for the amount of input requires for the moving average. For example, if it requires a 10-day moving average, the input receives ten (10) elements in the array and divides it by 10.</w:t>
+      <w:r>
+        <w:rPr>
+          <w:rFonts w:eastAsiaTheme="minorEastAsia" w:cs="Consolas"/>
+        </w:rPr>
+        <w:t>, in which it accepts inputs as a column of data from data type DataFrame and an integer that gives the amount of “rolls” for each iteration, which is meant for the amount of input requires for the moving average. For example, if it requires a 10-day moving average, the input receives ten (10) elements in the array and divides it by 10.</w:t>
       </w:r>
       <w:r>
         <w:rPr>
@@ -9822,12 +9287,6 @@
           <w:rFonts w:eastAsiaTheme="minorEastAsia" w:cs="Consolas"/>
         </w:rPr>
         <w:tab/>
-      </w:r>
-      <w:proofErr w:type="gramStart"/>
-      <w:r>
-        <w:rPr>
-          <w:rFonts w:eastAsiaTheme="minorEastAsia" w:cs="Consolas"/>
-        </w:rPr>
         <w:t>When computing correlation coefficient of the data, an array of strings is set up to denote the requirement of the data downloader to download “</w:t>
       </w:r>
       <w:r>
@@ -9852,130 +9311,67 @@
         <w:rPr>
           <w:rFonts w:eastAsiaTheme="minorEastAsia" w:cs="Consolas"/>
         </w:rPr>
-        <w:t>” on the values of closing only for the specified dates.</w:t>
-      </w:r>
-      <w:proofErr w:type="gramEnd"/>
-      <w:r>
-        <w:rPr>
-          <w:rFonts w:eastAsiaTheme="minorEastAsia" w:cs="Consolas"/>
-        </w:rPr>
-        <w:t xml:space="preserve"> After receiving the data, using the </w:t>
-      </w:r>
-      <w:proofErr w:type="spellStart"/>
-      <w:proofErr w:type="gramStart"/>
+        <w:t xml:space="preserve">” on the values of closing only for the specified dates. After receiving the data, using the </w:t>
+      </w:r>
       <w:r>
         <w:rPr>
           <w:rFonts w:ascii="Consolas" w:eastAsiaTheme="minorEastAsia" w:hAnsi="Consolas" w:cs="Consolas"/>
         </w:rPr>
-        <w:t>closing.corr</w:t>
-      </w:r>
-      <w:proofErr w:type="spellEnd"/>
+        <w:t>closing.corr()</w:t>
+      </w:r>
+      <w:r>
+        <w:rPr>
+          <w:rFonts w:eastAsiaTheme="minorEastAsia" w:cs="Consolas"/>
+        </w:rPr>
+        <w:t xml:space="preserve"> to compute the correlation matrix. </w:t>
+      </w:r>
       <w:r>
         <w:rPr>
           <w:rFonts w:ascii="Consolas" w:eastAsiaTheme="minorEastAsia" w:hAnsi="Consolas" w:cs="Consolas"/>
         </w:rPr>
-        <w:t>(</w:t>
-      </w:r>
-      <w:proofErr w:type="gramEnd"/>
+        <w:t xml:space="preserve">closing </w:t>
+      </w:r>
+      <w:r>
+        <w:rPr>
+          <w:rFonts w:eastAsiaTheme="minorEastAsia" w:cs="Consolas"/>
+        </w:rPr>
+        <w:t xml:space="preserve">is an array with data type DataFrame and </w:t>
+      </w:r>
       <w:r>
         <w:rPr>
           <w:rFonts w:ascii="Consolas" w:eastAsiaTheme="minorEastAsia" w:hAnsi="Consolas" w:cs="Consolas"/>
         </w:rPr>
-        <w:t>)</w:t>
-      </w:r>
-      <w:r>
-        <w:rPr>
-          <w:rFonts w:eastAsiaTheme="minorEastAsia" w:cs="Consolas"/>
-        </w:rPr>
-        <w:t xml:space="preserve"> to compute the correlation matrix. </w:t>
-      </w:r>
-      <w:proofErr w:type="gramStart"/>
+        <w:t>corr</w:t>
+      </w:r>
+      <w:r>
+        <w:rPr>
+          <w:rFonts w:eastAsiaTheme="minorEastAsia" w:cs="Consolas"/>
+        </w:rPr>
+        <w:t xml:space="preserve"> asks Python to compute the correlation matrix of the data that </w:t>
+      </w:r>
       <w:r>
         <w:rPr>
           <w:rFonts w:ascii="Consolas" w:eastAsiaTheme="minorEastAsia" w:hAnsi="Consolas" w:cs="Consolas"/>
         </w:rPr>
         <w:t>closing</w:t>
       </w:r>
-      <w:proofErr w:type="gramEnd"/>
+      <w:r>
+        <w:rPr>
+          <w:rFonts w:eastAsiaTheme="minorEastAsia" w:cs="Consolas"/>
+        </w:rPr>
+        <w:t xml:space="preserve"> had received.</w:t>
+      </w:r>
+      <w:r>
+        <w:rPr>
+          <w:rFonts w:eastAsiaTheme="minorEastAsia" w:cs="Consolas"/>
+        </w:rPr>
+        <w:t xml:space="preserve"> The </w:t>
+      </w:r>
       <w:r>
         <w:rPr>
           <w:rFonts w:ascii="Consolas" w:eastAsiaTheme="minorEastAsia" w:hAnsi="Consolas" w:cs="Consolas"/>
         </w:rPr>
-        <w:t xml:space="preserve"> </w:t>
-      </w:r>
-      <w:r>
-        <w:rPr>
-          <w:rFonts w:eastAsiaTheme="minorEastAsia" w:cs="Consolas"/>
-        </w:rPr>
-        <w:t xml:space="preserve">is an array with data type </w:t>
-      </w:r>
-      <w:proofErr w:type="spellStart"/>
-      <w:r>
-        <w:rPr>
-          <w:rFonts w:eastAsiaTheme="minorEastAsia" w:cs="Consolas"/>
-        </w:rPr>
-        <w:t>DataFrame</w:t>
-      </w:r>
-      <w:proofErr w:type="spellEnd"/>
-      <w:r>
-        <w:rPr>
-          <w:rFonts w:eastAsiaTheme="minorEastAsia" w:cs="Consolas"/>
-        </w:rPr>
-        <w:t xml:space="preserve"> and </w:t>
-      </w:r>
-      <w:proofErr w:type="spellStart"/>
-      <w:r>
-        <w:rPr>
-          <w:rFonts w:ascii="Consolas" w:eastAsiaTheme="minorEastAsia" w:hAnsi="Consolas" w:cs="Consolas"/>
-        </w:rPr>
-        <w:t>corr</w:t>
-      </w:r>
-      <w:proofErr w:type="spellEnd"/>
-      <w:r>
-        <w:rPr>
-          <w:rFonts w:eastAsiaTheme="minorEastAsia" w:cs="Consolas"/>
-        </w:rPr>
-        <w:t xml:space="preserve"> asks Python to compute the correlation matrix of the data that </w:t>
-      </w:r>
-      <w:r>
-        <w:rPr>
-          <w:rFonts w:ascii="Consolas" w:eastAsiaTheme="minorEastAsia" w:hAnsi="Consolas" w:cs="Consolas"/>
-        </w:rPr>
-        <w:t>closing</w:t>
-      </w:r>
-      <w:r>
-        <w:rPr>
-          <w:rFonts w:eastAsiaTheme="minorEastAsia" w:cs="Consolas"/>
-        </w:rPr>
-        <w:t xml:space="preserve"> had received.</w:t>
-      </w:r>
-      <w:r>
-        <w:rPr>
-          <w:rFonts w:eastAsiaTheme="minorEastAsia" w:cs="Consolas"/>
-        </w:rPr>
-        <w:t xml:space="preserve"> The </w:t>
-      </w:r>
-      <w:proofErr w:type="spellStart"/>
-      <w:proofErr w:type="gramStart"/>
-      <w:r>
-        <w:rPr>
-          <w:rFonts w:ascii="Consolas" w:eastAsiaTheme="minorEastAsia" w:hAnsi="Consolas" w:cs="Consolas"/>
-        </w:rPr>
-        <w:t>closing.corr</w:t>
-      </w:r>
-      <w:proofErr w:type="spellEnd"/>
-      <w:r>
-        <w:rPr>
-          <w:rFonts w:ascii="Consolas" w:eastAsiaTheme="minorEastAsia" w:hAnsi="Consolas" w:cs="Consolas"/>
-        </w:rPr>
-        <w:t>(</w:t>
-      </w:r>
-      <w:proofErr w:type="gramEnd"/>
-      <w:r>
-        <w:rPr>
-          <w:rFonts w:ascii="Consolas" w:eastAsiaTheme="minorEastAsia" w:hAnsi="Consolas" w:cs="Consolas"/>
-        </w:rPr>
-        <w:t>)</w:t>
+        <w:t>closing.corr()</w:t>
       </w:r>
       <w:r>
         <w:rPr>
@@ -10020,21 +9416,7 @@
         <w:rPr>
           <w:rFonts w:ascii="Consolas" w:eastAsiaTheme="minorEastAsia" w:hAnsi="Consolas" w:cs="Consolas"/>
         </w:rPr>
-        <w:t xml:space="preserve">          2445</w:t>
-      </w:r>
-      <w:proofErr w:type="gramStart"/>
-      <w:r>
-        <w:rPr>
-          <w:rFonts w:ascii="Consolas" w:eastAsiaTheme="minorEastAsia" w:hAnsi="Consolas" w:cs="Consolas"/>
-        </w:rPr>
-        <w:t>.KL</w:t>
-      </w:r>
-      <w:proofErr w:type="gramEnd"/>
-      <w:r>
-        <w:rPr>
-          <w:rFonts w:ascii="Consolas" w:eastAsiaTheme="minorEastAsia" w:hAnsi="Consolas" w:cs="Consolas"/>
-        </w:rPr>
-        <w:t xml:space="preserve">     ^KLSE</w:t>
+        <w:t xml:space="preserve">          2445.KL     ^KLSE</w:t>
       </w:r>
     </w:p>
     <w:p>
@@ -10049,21 +9431,7 @@
         <w:rPr>
           <w:rFonts w:ascii="Consolas" w:eastAsiaTheme="minorEastAsia" w:hAnsi="Consolas" w:cs="Consolas"/>
         </w:rPr>
-        <w:t>2445</w:t>
-      </w:r>
-      <w:proofErr w:type="gramStart"/>
-      <w:r>
-        <w:rPr>
-          <w:rFonts w:ascii="Consolas" w:eastAsiaTheme="minorEastAsia" w:hAnsi="Consolas" w:cs="Consolas"/>
-        </w:rPr>
-        <w:t>.KL</w:t>
-      </w:r>
-      <w:proofErr w:type="gramEnd"/>
-      <w:r>
-        <w:rPr>
-          <w:rFonts w:ascii="Consolas" w:eastAsiaTheme="minorEastAsia" w:hAnsi="Consolas" w:cs="Consolas"/>
-        </w:rPr>
-        <w:t xml:space="preserve">  1.000000  0.318993</w:t>
+        <w:t>2445.KL  1.000000  0.318993</w:t>
       </w:r>
     </w:p>
     <w:p>
@@ -10077,16 +9445,8 @@
         <w:rPr>
           <w:rFonts w:ascii="Consolas" w:eastAsiaTheme="minorEastAsia" w:hAnsi="Consolas" w:cs="Consolas"/>
         </w:rPr>
-        <w:t xml:space="preserve">^KLSE    </w:t>
-      </w:r>
-      <w:proofErr w:type="gramStart"/>
-      <w:r>
-        <w:rPr>
-          <w:rFonts w:ascii="Consolas" w:eastAsiaTheme="minorEastAsia" w:hAnsi="Consolas" w:cs="Consolas"/>
-        </w:rPr>
-        <w:t>0.318993  1.000000</w:t>
-      </w:r>
-      <w:proofErr w:type="gramEnd"/>
+        <w:t>^KLSE    0.318993  1.000000</w:t>
+      </w:r>
     </w:p>
     <w:p>
       <w:pPr>
@@ -10216,117 +9576,95 @@
           <w:rFonts w:eastAsiaTheme="minorEastAsia" w:cs="Consolas"/>
         </w:rPr>
         <w:tab/>
-        <w:t xml:space="preserve">The way of creating the graph is different from the way used in the previous task. The call of the storage </w:t>
-      </w:r>
-      <w:proofErr w:type="spellStart"/>
-      <w:r>
-        <w:rPr>
-          <w:rFonts w:eastAsiaTheme="minorEastAsia" w:cs="Consolas"/>
-        </w:rPr>
-        <w:t>DataFrame</w:t>
-      </w:r>
-      <w:proofErr w:type="spellEnd"/>
-      <w:r>
-        <w:rPr>
-          <w:rFonts w:eastAsiaTheme="minorEastAsia" w:cs="Consolas"/>
-        </w:rPr>
-        <w:t xml:space="preserve"> is used instead of asking </w:t>
-      </w:r>
-      <w:proofErr w:type="spellStart"/>
+        <w:t xml:space="preserve">The way of creating the graph is different from the way used in the previous task. The call of the storage DataFrame is used instead of asking </w:t>
+      </w:r>
       <w:r>
         <w:rPr>
           <w:rFonts w:ascii="Consolas" w:eastAsiaTheme="minorEastAsia" w:hAnsi="Consolas" w:cs="Consolas"/>
         </w:rPr>
         <w:t>pylab</w:t>
       </w:r>
-      <w:proofErr w:type="spellEnd"/>
       <w:r>
         <w:rPr>
           <w:rFonts w:eastAsiaTheme="minorEastAsia" w:cs="Consolas"/>
         </w:rPr>
         <w:t xml:space="preserve"> in doing so. </w:t>
       </w:r>
-      <w:proofErr w:type="gramStart"/>
       <w:r>
         <w:rPr>
           <w:rFonts w:ascii="Consolas" w:eastAsiaTheme="minorEastAsia" w:hAnsi="Consolas" w:cs="Consolas"/>
         </w:rPr>
-        <w:t>data[</w:t>
-      </w:r>
-      <w:proofErr w:type="gramEnd"/>
+        <w:t>data[‘5-day Moving Average’].plot()</w:t>
+      </w:r>
+      <w:r>
+        <w:rPr>
+          <w:rFonts w:eastAsiaTheme="minorEastAsia" w:cs="Consolas"/>
+        </w:rPr>
+        <w:t xml:space="preserve"> plots the values on the </w:t>
+      </w:r>
       <w:r>
         <w:rPr>
           <w:rFonts w:ascii="Consolas" w:eastAsiaTheme="minorEastAsia" w:hAnsi="Consolas" w:cs="Consolas"/>
         </w:rPr>
-        <w:t>‘5-day Moving Average’].plot()</w:t>
-      </w:r>
-      <w:r>
-        <w:rPr>
-          <w:rFonts w:eastAsiaTheme="minorEastAsia" w:cs="Consolas"/>
-        </w:rPr>
-        <w:t xml:space="preserve"> plots the values on the </w:t>
+        <w:t>5-day Moving Average</w:t>
+      </w:r>
+      <w:r>
+        <w:rPr>
+          <w:rFonts w:eastAsiaTheme="minorEastAsia" w:cs="Consolas"/>
+        </w:rPr>
+        <w:t xml:space="preserve"> column to the graph with the index (horizontal axis) as date labeled in the </w:t>
       </w:r>
       <w:r>
         <w:rPr>
           <w:rFonts w:ascii="Consolas" w:eastAsiaTheme="minorEastAsia" w:hAnsi="Consolas" w:cs="Consolas"/>
         </w:rPr>
-        <w:t>5-day Moving Average</w:t>
-      </w:r>
-      <w:r>
-        <w:rPr>
-          <w:rFonts w:eastAsiaTheme="minorEastAsia" w:cs="Consolas"/>
-        </w:rPr>
-        <w:t xml:space="preserve"> column to the graph with the index (horizontal axis) as date labeled in the </w:t>
+        <w:t>data</w:t>
+      </w:r>
+      <w:r>
+        <w:rPr>
+          <w:rFonts w:eastAsiaTheme="minorEastAsia" w:cs="Consolas"/>
+        </w:rPr>
+        <w:t xml:space="preserve"> with default features. The usage of </w:t>
       </w:r>
       <w:r>
         <w:rPr>
           <w:rFonts w:ascii="Consolas" w:eastAsiaTheme="minorEastAsia" w:hAnsi="Consolas" w:cs="Consolas"/>
         </w:rPr>
-        <w:t>data</w:t>
-      </w:r>
-      <w:r>
-        <w:rPr>
-          <w:rFonts w:eastAsiaTheme="minorEastAsia" w:cs="Consolas"/>
-        </w:rPr>
-        <w:t xml:space="preserve"> with default features. The usage of </w:t>
+        <w:t>title</w:t>
+      </w:r>
+      <w:r>
+        <w:rPr>
+          <w:rFonts w:eastAsiaTheme="minorEastAsia" w:cs="Consolas"/>
+        </w:rPr>
+        <w:t xml:space="preserve"> and </w:t>
       </w:r>
       <w:r>
         <w:rPr>
           <w:rFonts w:ascii="Consolas" w:eastAsiaTheme="minorEastAsia" w:hAnsi="Consolas" w:cs="Consolas"/>
         </w:rPr>
-        <w:t>title</w:t>
-      </w:r>
-      <w:r>
-        <w:rPr>
-          <w:rFonts w:eastAsiaTheme="minorEastAsia" w:cs="Consolas"/>
-        </w:rPr>
-        <w:t xml:space="preserve"> and </w:t>
-      </w:r>
-      <w:r>
-        <w:rPr>
-          <w:rFonts w:ascii="Consolas" w:eastAsiaTheme="minorEastAsia" w:hAnsi="Consolas" w:cs="Consolas"/>
-        </w:rPr>
         <w:t>color</w:t>
       </w:r>
       <w:r>
         <w:rPr>
           <w:rFonts w:eastAsiaTheme="minorEastAsia" w:cs="Consolas"/>
         </w:rPr>
-        <w:t xml:space="preserve"> is to write a title on the graph and to change the </w:t>
-      </w:r>
-      <w:proofErr w:type="spellStart"/>
-      <w:r>
-        <w:rPr>
-          <w:rFonts w:eastAsiaTheme="minorEastAsia" w:cs="Consolas"/>
-        </w:rPr>
-        <w:t>colour</w:t>
-      </w:r>
-      <w:proofErr w:type="spellEnd"/>
-      <w:r>
-        <w:rPr>
-          <w:rFonts w:eastAsiaTheme="minorEastAsia" w:cs="Consolas"/>
-        </w:rPr>
-        <w:t xml:space="preserve"> from its default settings, respectively.</w:t>
+        <w:t xml:space="preserve"> is to write a title on the graph and to change the colour from its default settings, respectively.</w:t>
+      </w:r>
+    </w:p>
+    <w:p>
+      <w:pPr>
+        <w:jc w:val="both"/>
+        <w:rPr>
+          <w:rFonts w:eastAsiaTheme="minorEastAsia" w:cs="Consolas"/>
+        </w:rPr>
+      </w:pPr>
+      <w:r>
+        <w:rPr>
+          <w:rFonts w:eastAsiaTheme="minorEastAsia" w:cs="Consolas"/>
+        </w:rPr>
+        <w:lastRenderedPageBreak/>
+        <w:tab/>
+        <w:t>Please refer to Appendix 3 for the 5-day moving average plot by the Python file “download_data.py”.</w:t>
       </w:r>
     </w:p>
     <w:p>
@@ -10351,7 +9689,6 @@
           <w:b/>
           <w:u w:val="single"/>
         </w:rPr>
-        <w:lastRenderedPageBreak/>
         <w:t>References</w:t>
       </w:r>
     </w:p>
@@ -10363,35 +9700,12 @@
           <w:rFonts w:eastAsiaTheme="minorEastAsia" w:cs="Consolas"/>
         </w:rPr>
       </w:pPr>
-      <w:proofErr w:type="gramStart"/>
-      <w:r>
-        <w:rPr>
-          <w:rFonts w:eastAsiaTheme="minorEastAsia" w:cs="Consolas"/>
-        </w:rPr>
-        <w:t>Malaysiastock.biz. (</w:t>
-      </w:r>
-      <w:proofErr w:type="spellStart"/>
-      <w:r>
-        <w:rPr>
-          <w:rFonts w:eastAsiaTheme="minorEastAsia" w:cs="Consolas"/>
-        </w:rPr>
-        <w:t>n.d</w:t>
-      </w:r>
-      <w:proofErr w:type="spellEnd"/>
-      <w:r>
-        <w:rPr>
-          <w:rFonts w:eastAsiaTheme="minorEastAsia" w:cs="Consolas"/>
-        </w:rPr>
-        <w:t>.).</w:t>
-      </w:r>
-      <w:proofErr w:type="gramEnd"/>
-      <w:r>
-        <w:rPr>
-          <w:rFonts w:eastAsiaTheme="minorEastAsia" w:cs="Consolas"/>
-        </w:rPr>
-        <w:t xml:space="preserve"> </w:t>
-      </w:r>
-      <w:proofErr w:type="gramStart"/>
+      <w:r>
+        <w:rPr>
+          <w:rFonts w:eastAsiaTheme="minorEastAsia" w:cs="Consolas"/>
+        </w:rPr>
+        <w:t xml:space="preserve">Malaysiastock.biz. (n.d.). </w:t>
+      </w:r>
       <w:r>
         <w:rPr>
           <w:rFonts w:eastAsiaTheme="minorEastAsia" w:cs="Consolas"/>
@@ -10399,7 +9713,6 @@
         </w:rPr>
         <w:t>KLSE listing companies.</w:t>
       </w:r>
-      <w:proofErr w:type="gramEnd"/>
       <w:r>
         <w:rPr>
           <w:rFonts w:eastAsiaTheme="minorEastAsia" w:cs="Consolas"/>
@@ -10431,41 +9744,11 @@
           <w:rFonts w:eastAsiaTheme="minorEastAsia" w:cs="Consolas"/>
         </w:rPr>
       </w:pPr>
-      <w:proofErr w:type="spellStart"/>
-      <w:proofErr w:type="gramStart"/>
-      <w:r>
-        <w:rPr>
-          <w:rFonts w:eastAsiaTheme="minorEastAsia" w:cs="Consolas"/>
-        </w:rPr>
-        <w:t>Sigman</w:t>
-      </w:r>
-      <w:proofErr w:type="spellEnd"/>
-      <w:r>
-        <w:rPr>
-          <w:rFonts w:eastAsiaTheme="minorEastAsia" w:cs="Consolas"/>
-        </w:rPr>
-        <w:t>, K. (2006).</w:t>
-      </w:r>
-      <w:proofErr w:type="gramEnd"/>
-      <w:r>
-        <w:rPr>
-          <w:rFonts w:eastAsiaTheme="minorEastAsia" w:cs="Consolas"/>
-        </w:rPr>
-        <w:t xml:space="preserve"> </w:t>
-      </w:r>
-      <w:proofErr w:type="gramStart"/>
-      <w:r>
-        <w:rPr>
-          <w:rFonts w:eastAsiaTheme="minorEastAsia" w:cs="Consolas"/>
-        </w:rPr>
-        <w:t>Geometric Brownian motion.</w:t>
-      </w:r>
-      <w:proofErr w:type="gramEnd"/>
-      <w:r>
-        <w:rPr>
-          <w:rFonts w:eastAsiaTheme="minorEastAsia" w:cs="Consolas"/>
-        </w:rPr>
-        <w:t xml:space="preserve"> </w:t>
+      <w:r>
+        <w:rPr>
+          <w:rFonts w:eastAsiaTheme="minorEastAsia" w:cs="Consolas"/>
+        </w:rPr>
+        <w:t xml:space="preserve">Sigman, K. (2006). Geometric Brownian motion. </w:t>
       </w:r>
       <w:r>
         <w:rPr>
@@ -10509,12 +9792,547 @@
         <w:jc w:val="both"/>
         <w:rPr>
           <w:rFonts w:eastAsiaTheme="minorEastAsia" w:cs="Consolas"/>
+          <w:b/>
+          <w:u w:val="single"/>
           <w:lang w:val="en-MY"/>
         </w:rPr>
       </w:pPr>
+      <w:r>
+        <w:rPr>
+          <w:rFonts w:eastAsiaTheme="minorEastAsia" w:cs="Consolas"/>
+          <w:b/>
+          <w:u w:val="single"/>
+          <w:lang w:val="en-MY"/>
+        </w:rPr>
+        <w:t>Appendix</w:t>
+      </w:r>
+    </w:p>
+    <w:p>
+      <w:pPr>
+        <w:ind w:left="567" w:hanging="567"/>
+        <w:jc w:val="center"/>
+        <w:rPr>
+          <w:rFonts w:eastAsiaTheme="minorEastAsia" w:cs="Consolas"/>
+          <w:lang w:val="en-MY"/>
+        </w:rPr>
+      </w:pPr>
+      <w:r>
+        <w:rPr>
+          <w:rFonts w:eastAsiaTheme="minorEastAsia" w:cs="Consolas"/>
+          <w:noProof/>
+          <w:lang w:val="en-MY" w:eastAsia="zh-CN"/>
+        </w:rPr>
+        <w:drawing>
+          <wp:inline distT="0" distB="0" distL="0" distR="0">
+            <wp:extent cx="4222750" cy="3079750"/>
+            <wp:effectExtent l="19050" t="0" r="6350" b="0"/>
+            <wp:docPr id="4" name="Picture 4"/>
+            <wp:cNvGraphicFramePr>
+              <a:graphicFrameLocks xmlns:a="http://schemas.openxmlformats.org/drawingml/2006/main" noChangeAspect="1"/>
+            </wp:cNvGraphicFramePr>
+            <a:graphic xmlns:a="http://schemas.openxmlformats.org/drawingml/2006/main">
+              <a:graphicData uri="http://schemas.openxmlformats.org/drawingml/2006/picture">
+                <pic:pic xmlns:pic="http://schemas.openxmlformats.org/drawingml/2006/picture">
+                  <pic:nvPicPr>
+                    <pic:cNvPr id="0" name="Picture 4"/>
+                    <pic:cNvPicPr>
+                      <a:picLocks noChangeAspect="1" noChangeArrowheads="1"/>
+                    </pic:cNvPicPr>
+                  </pic:nvPicPr>
+                  <pic:blipFill>
+                    <a:blip r:embed="rId10" cstate="print"/>
+                    <a:srcRect/>
+                    <a:stretch>
+                      <a:fillRect/>
+                    </a:stretch>
+                  </pic:blipFill>
+                  <pic:spPr bwMode="auto">
+                    <a:xfrm>
+                      <a:off x="0" y="0"/>
+                      <a:ext cx="4222750" cy="3079750"/>
+                    </a:xfrm>
+                    <a:prstGeom prst="rect">
+                      <a:avLst/>
+                    </a:prstGeom>
+                    <a:noFill/>
+                    <a:ln w="9525">
+                      <a:noFill/>
+                      <a:miter lim="800000"/>
+                      <a:headEnd/>
+                      <a:tailEnd/>
+                    </a:ln>
+                  </pic:spPr>
+                </pic:pic>
+              </a:graphicData>
+            </a:graphic>
+          </wp:inline>
+        </w:drawing>
+      </w:r>
+    </w:p>
+    <w:p>
+      <w:pPr>
+        <w:ind w:left="567" w:hanging="567"/>
+        <w:jc w:val="center"/>
+        <w:rPr>
+          <w:rFonts w:eastAsiaTheme="minorEastAsia" w:cs="Consolas"/>
+          <w:lang w:val="en-MY"/>
+        </w:rPr>
+      </w:pPr>
+      <w:r>
+        <w:rPr>
+          <w:rFonts w:eastAsiaTheme="minorEastAsia" w:cs="Consolas"/>
+          <w:b/>
+          <w:lang w:val="en-MY"/>
+        </w:rPr>
+        <w:t>Appendix 1:</w:t>
+      </w:r>
+      <w:r>
+        <w:rPr>
+          <w:rFonts w:eastAsiaTheme="minorEastAsia" w:cs="Consolas"/>
+          <w:lang w:val="en-MY"/>
+        </w:rPr>
+        <w:t xml:space="preserve"> Result generated from the Python file “gbm.py”</w:t>
+      </w:r>
+    </w:p>
+    <w:p>
+      <w:pPr>
+        <w:ind w:left="567" w:hanging="567"/>
+        <w:jc w:val="center"/>
+        <w:rPr>
+          <w:rFonts w:eastAsiaTheme="minorEastAsia" w:cs="Consolas"/>
+          <w:lang w:val="en-MY"/>
+        </w:rPr>
+      </w:pPr>
+      <w:r>
+        <w:rPr>
+          <w:rFonts w:eastAsiaTheme="minorEastAsia" w:cs="Consolas"/>
+          <w:noProof/>
+          <w:lang w:val="en-MY" w:eastAsia="zh-CN"/>
+        </w:rPr>
+        <w:lastRenderedPageBreak/>
+        <w:drawing>
+          <wp:inline distT="0" distB="0" distL="0" distR="0">
+            <wp:extent cx="4464050" cy="2901950"/>
+            <wp:effectExtent l="19050" t="0" r="0" b="0"/>
+            <wp:docPr id="7" name="Picture 7"/>
+            <wp:cNvGraphicFramePr>
+              <a:graphicFrameLocks xmlns:a="http://schemas.openxmlformats.org/drawingml/2006/main" noChangeAspect="1"/>
+            </wp:cNvGraphicFramePr>
+            <a:graphic xmlns:a="http://schemas.openxmlformats.org/drawingml/2006/main">
+              <a:graphicData uri="http://schemas.openxmlformats.org/drawingml/2006/picture">
+                <pic:pic xmlns:pic="http://schemas.openxmlformats.org/drawingml/2006/picture">
+                  <pic:nvPicPr>
+                    <pic:cNvPr id="0" name="Picture 7"/>
+                    <pic:cNvPicPr>
+                      <a:picLocks noChangeAspect="1" noChangeArrowheads="1"/>
+                    </pic:cNvPicPr>
+                  </pic:nvPicPr>
+                  <pic:blipFill>
+                    <a:blip r:embed="rId11" cstate="print"/>
+                    <a:srcRect/>
+                    <a:stretch>
+                      <a:fillRect/>
+                    </a:stretch>
+                  </pic:blipFill>
+                  <pic:spPr bwMode="auto">
+                    <a:xfrm>
+                      <a:off x="0" y="0"/>
+                      <a:ext cx="4464050" cy="2901950"/>
+                    </a:xfrm>
+                    <a:prstGeom prst="rect">
+                      <a:avLst/>
+                    </a:prstGeom>
+                    <a:noFill/>
+                    <a:ln w="9525">
+                      <a:noFill/>
+                      <a:miter lim="800000"/>
+                      <a:headEnd/>
+                      <a:tailEnd/>
+                    </a:ln>
+                  </pic:spPr>
+                </pic:pic>
+              </a:graphicData>
+            </a:graphic>
+          </wp:inline>
+        </w:drawing>
+      </w:r>
+    </w:p>
+    <w:p>
+      <w:pPr>
+        <w:ind w:left="567" w:hanging="567"/>
+        <w:jc w:val="center"/>
+        <w:rPr>
+          <w:rFonts w:eastAsiaTheme="minorEastAsia" w:cs="Consolas"/>
+          <w:lang w:val="en-MY"/>
+        </w:rPr>
+      </w:pPr>
+      <w:r>
+        <w:rPr>
+          <w:rFonts w:eastAsiaTheme="minorEastAsia" w:cs="Consolas"/>
+          <w:b/>
+          <w:lang w:val="en-MY"/>
+        </w:rPr>
+        <w:t xml:space="preserve">Appendix 2: </w:t>
+      </w:r>
+      <w:r>
+        <w:rPr>
+          <w:rFonts w:eastAsiaTheme="minorEastAsia" w:cs="Consolas"/>
+          <w:lang w:val="en-MY"/>
+        </w:rPr>
+        <w:t>Results generated from the Python file “mr.py”</w:t>
+      </w:r>
+    </w:p>
+    <w:p>
+      <w:pPr>
+        <w:ind w:left="567" w:hanging="567"/>
+        <w:jc w:val="center"/>
+        <w:rPr>
+          <w:rFonts w:eastAsiaTheme="minorEastAsia" w:cs="Consolas"/>
+          <w:lang w:val="en-MY"/>
+        </w:rPr>
+      </w:pPr>
+      <w:r>
+        <w:rPr>
+          <w:rFonts w:eastAsiaTheme="minorEastAsia" w:cs="Consolas"/>
+          <w:noProof/>
+          <w:lang w:val="en-MY" w:eastAsia="zh-CN"/>
+        </w:rPr>
+        <w:drawing>
+          <wp:inline distT="0" distB="0" distL="0" distR="0">
+            <wp:extent cx="4114800" cy="2711450"/>
+            <wp:effectExtent l="19050" t="0" r="0" b="0"/>
+            <wp:docPr id="10" name="Picture 10"/>
+            <wp:cNvGraphicFramePr>
+              <a:graphicFrameLocks xmlns:a="http://schemas.openxmlformats.org/drawingml/2006/main" noChangeAspect="1"/>
+            </wp:cNvGraphicFramePr>
+            <a:graphic xmlns:a="http://schemas.openxmlformats.org/drawingml/2006/main">
+              <a:graphicData uri="http://schemas.openxmlformats.org/drawingml/2006/picture">
+                <pic:pic xmlns:pic="http://schemas.openxmlformats.org/drawingml/2006/picture">
+                  <pic:nvPicPr>
+                    <pic:cNvPr id="0" name="Picture 10"/>
+                    <pic:cNvPicPr>
+                      <a:picLocks noChangeAspect="1" noChangeArrowheads="1"/>
+                    </pic:cNvPicPr>
+                  </pic:nvPicPr>
+                  <pic:blipFill>
+                    <a:blip r:embed="rId12" cstate="print"/>
+                    <a:srcRect/>
+                    <a:stretch>
+                      <a:fillRect/>
+                    </a:stretch>
+                  </pic:blipFill>
+                  <pic:spPr bwMode="auto">
+                    <a:xfrm>
+                      <a:off x="0" y="0"/>
+                      <a:ext cx="4114800" cy="2711450"/>
+                    </a:xfrm>
+                    <a:prstGeom prst="rect">
+                      <a:avLst/>
+                    </a:prstGeom>
+                    <a:noFill/>
+                    <a:ln w="9525">
+                      <a:noFill/>
+                      <a:miter lim="800000"/>
+                      <a:headEnd/>
+                      <a:tailEnd/>
+                    </a:ln>
+                  </pic:spPr>
+                </pic:pic>
+              </a:graphicData>
+            </a:graphic>
+          </wp:inline>
+        </w:drawing>
+      </w:r>
+    </w:p>
+    <w:p>
+      <w:pPr>
+        <w:ind w:left="567" w:hanging="567"/>
+        <w:jc w:val="center"/>
+        <w:rPr>
+          <w:rFonts w:eastAsiaTheme="minorEastAsia" w:cs="Consolas"/>
+          <w:lang w:val="en-MY"/>
+        </w:rPr>
+      </w:pPr>
+      <w:r>
+        <w:rPr>
+          <w:rFonts w:eastAsiaTheme="minorEastAsia" w:cs="Consolas"/>
+          <w:b/>
+          <w:lang w:val="en-MY"/>
+        </w:rPr>
+        <w:t xml:space="preserve">Appendix 3: </w:t>
+      </w:r>
+      <w:r>
+        <w:rPr>
+          <w:rFonts w:eastAsiaTheme="minorEastAsia" w:cs="Consolas"/>
+          <w:lang w:val="en-MY"/>
+        </w:rPr>
+        <w:t>Result generated from the Python file “download_data.py”</w:t>
+      </w:r>
+    </w:p>
+    <w:p>
+      <w:pPr>
+        <w:ind w:left="567" w:hanging="567"/>
+        <w:jc w:val="center"/>
+        <w:rPr>
+          <w:rFonts w:eastAsiaTheme="minorEastAsia" w:cs="Consolas"/>
+          <w:lang w:val="en-MY"/>
+        </w:rPr>
+      </w:pPr>
+      <w:r>
+        <w:rPr>
+          <w:rFonts w:eastAsiaTheme="minorEastAsia" w:cs="Consolas"/>
+          <w:noProof/>
+          <w:lang w:val="en-MY" w:eastAsia="zh-CN"/>
+        </w:rPr>
+        <w:lastRenderedPageBreak/>
+        <w:drawing>
+          <wp:inline distT="0" distB="0" distL="0" distR="0">
+            <wp:extent cx="3155950" cy="2229578"/>
+            <wp:effectExtent l="19050" t="0" r="6350" b="0"/>
+            <wp:docPr id="13" name="Picture 13"/>
+            <wp:cNvGraphicFramePr>
+              <a:graphicFrameLocks xmlns:a="http://schemas.openxmlformats.org/drawingml/2006/main" noChangeAspect="1"/>
+            </wp:cNvGraphicFramePr>
+            <a:graphic xmlns:a="http://schemas.openxmlformats.org/drawingml/2006/main">
+              <a:graphicData uri="http://schemas.openxmlformats.org/drawingml/2006/picture">
+                <pic:pic xmlns:pic="http://schemas.openxmlformats.org/drawingml/2006/picture">
+                  <pic:nvPicPr>
+                    <pic:cNvPr id="0" name="Picture 13"/>
+                    <pic:cNvPicPr>
+                      <a:picLocks noChangeAspect="1" noChangeArrowheads="1"/>
+                    </pic:cNvPicPr>
+                  </pic:nvPicPr>
+                  <pic:blipFill>
+                    <a:blip r:embed="rId13" cstate="print"/>
+                    <a:srcRect/>
+                    <a:stretch>
+                      <a:fillRect/>
+                    </a:stretch>
+                  </pic:blipFill>
+                  <pic:spPr bwMode="auto">
+                    <a:xfrm>
+                      <a:off x="0" y="0"/>
+                      <a:ext cx="3155950" cy="2229578"/>
+                    </a:xfrm>
+                    <a:prstGeom prst="rect">
+                      <a:avLst/>
+                    </a:prstGeom>
+                    <a:noFill/>
+                    <a:ln w="9525">
+                      <a:noFill/>
+                      <a:miter lim="800000"/>
+                      <a:headEnd/>
+                      <a:tailEnd/>
+                    </a:ln>
+                  </pic:spPr>
+                </pic:pic>
+              </a:graphicData>
+            </a:graphic>
+          </wp:inline>
+        </w:drawing>
+      </w:r>
+    </w:p>
+    <w:p>
+      <w:pPr>
+        <w:ind w:left="567" w:hanging="567"/>
+        <w:jc w:val="center"/>
+        <w:rPr>
+          <w:rFonts w:eastAsiaTheme="minorEastAsia" w:cs="Consolas"/>
+          <w:lang w:val="en-MY"/>
+        </w:rPr>
+      </w:pPr>
+      <w:r>
+        <w:rPr>
+          <w:rFonts w:eastAsiaTheme="minorEastAsia" w:cs="Consolas"/>
+          <w:b/>
+          <w:lang w:val="en-MY"/>
+        </w:rPr>
+        <w:t xml:space="preserve">Appendix 4: </w:t>
+      </w:r>
+      <w:r>
+        <w:rPr>
+          <w:rFonts w:eastAsiaTheme="minorEastAsia" w:cs="Consolas"/>
+          <w:lang w:val="en-MY"/>
+        </w:rPr>
+        <w:t>Graph of 5 realizations of Geometric Brownian Motion (GBM)</w:t>
+      </w:r>
+    </w:p>
+    <w:p>
+      <w:pPr>
+        <w:ind w:left="567" w:hanging="567"/>
+        <w:jc w:val="center"/>
+        <w:rPr>
+          <w:rFonts w:eastAsiaTheme="minorEastAsia" w:cs="Consolas"/>
+          <w:lang w:val="en-MY"/>
+        </w:rPr>
+      </w:pPr>
+      <w:r>
+        <w:rPr>
+          <w:rFonts w:eastAsiaTheme="minorEastAsia" w:cs="Consolas"/>
+          <w:noProof/>
+          <w:lang w:val="en-MY" w:eastAsia="zh-CN"/>
+        </w:rPr>
+        <w:drawing>
+          <wp:inline distT="0" distB="0" distL="0" distR="0">
+            <wp:extent cx="3170641" cy="2279650"/>
+            <wp:effectExtent l="19050" t="0" r="0" b="0"/>
+            <wp:docPr id="16" name="Picture 16"/>
+            <wp:cNvGraphicFramePr>
+              <a:graphicFrameLocks xmlns:a="http://schemas.openxmlformats.org/drawingml/2006/main" noChangeAspect="1"/>
+            </wp:cNvGraphicFramePr>
+            <a:graphic xmlns:a="http://schemas.openxmlformats.org/drawingml/2006/main">
+              <a:graphicData uri="http://schemas.openxmlformats.org/drawingml/2006/picture">
+                <pic:pic xmlns:pic="http://schemas.openxmlformats.org/drawingml/2006/picture">
+                  <pic:nvPicPr>
+                    <pic:cNvPr id="0" name="Picture 16"/>
+                    <pic:cNvPicPr>
+                      <a:picLocks noChangeAspect="1" noChangeArrowheads="1"/>
+                    </pic:cNvPicPr>
+                  </pic:nvPicPr>
+                  <pic:blipFill>
+                    <a:blip r:embed="rId14" cstate="print"/>
+                    <a:srcRect/>
+                    <a:stretch>
+                      <a:fillRect/>
+                    </a:stretch>
+                  </pic:blipFill>
+                  <pic:spPr bwMode="auto">
+                    <a:xfrm>
+                      <a:off x="0" y="0"/>
+                      <a:ext cx="3175269" cy="2282977"/>
+                    </a:xfrm>
+                    <a:prstGeom prst="rect">
+                      <a:avLst/>
+                    </a:prstGeom>
+                    <a:noFill/>
+                    <a:ln w="9525">
+                      <a:noFill/>
+                      <a:miter lim="800000"/>
+                      <a:headEnd/>
+                      <a:tailEnd/>
+                    </a:ln>
+                  </pic:spPr>
+                </pic:pic>
+              </a:graphicData>
+            </a:graphic>
+          </wp:inline>
+        </w:drawing>
+      </w:r>
+    </w:p>
+    <w:p>
+      <w:pPr>
+        <w:ind w:left="567" w:hanging="567"/>
+        <w:jc w:val="center"/>
+        <w:rPr>
+          <w:rFonts w:eastAsiaTheme="minorEastAsia" w:cs="Consolas"/>
+          <w:lang w:val="en-MY"/>
+        </w:rPr>
+      </w:pPr>
+      <w:r>
+        <w:rPr>
+          <w:rFonts w:eastAsiaTheme="minorEastAsia" w:cs="Consolas"/>
+          <w:b/>
+          <w:lang w:val="en-MY"/>
+        </w:rPr>
+        <w:t xml:space="preserve">Appendix 5: </w:t>
+      </w:r>
+      <w:r>
+        <w:rPr>
+          <w:rFonts w:eastAsiaTheme="minorEastAsia" w:cs="Consolas"/>
+          <w:lang w:val="en-MY"/>
+        </w:rPr>
+        <w:t>Graph of 5 realizations of Mean Reversal Process</w:t>
+      </w:r>
+    </w:p>
+    <w:p>
+      <w:pPr>
+        <w:ind w:left="567" w:hanging="567"/>
+        <w:jc w:val="center"/>
+        <w:rPr>
+          <w:rFonts w:eastAsiaTheme="minorEastAsia" w:cs="Consolas"/>
+          <w:lang w:val="en-MY"/>
+        </w:rPr>
+      </w:pPr>
+      <w:r>
+        <w:rPr>
+          <w:rFonts w:eastAsiaTheme="minorEastAsia" w:cs="Consolas"/>
+          <w:noProof/>
+          <w:lang w:val="en-MY" w:eastAsia="zh-CN"/>
+        </w:rPr>
+        <w:drawing>
+          <wp:inline distT="0" distB="0" distL="0" distR="0">
+            <wp:extent cx="3975100" cy="1903188"/>
+            <wp:effectExtent l="19050" t="0" r="6350" b="0"/>
+            <wp:docPr id="19" name="Picture 19"/>
+            <wp:cNvGraphicFramePr>
+              <a:graphicFrameLocks xmlns:a="http://schemas.openxmlformats.org/drawingml/2006/main" noChangeAspect="1"/>
+            </wp:cNvGraphicFramePr>
+            <a:graphic xmlns:a="http://schemas.openxmlformats.org/drawingml/2006/main">
+              <a:graphicData uri="http://schemas.openxmlformats.org/drawingml/2006/picture">
+                <pic:pic xmlns:pic="http://schemas.openxmlformats.org/drawingml/2006/picture">
+                  <pic:nvPicPr>
+                    <pic:cNvPr id="0" name="Picture 19"/>
+                    <pic:cNvPicPr>
+                      <a:picLocks noChangeAspect="1" noChangeArrowheads="1"/>
+                    </pic:cNvPicPr>
+                  </pic:nvPicPr>
+                  <pic:blipFill>
+                    <a:blip r:embed="rId15" cstate="print"/>
+                    <a:srcRect/>
+                    <a:stretch>
+                      <a:fillRect/>
+                    </a:stretch>
+                  </pic:blipFill>
+                  <pic:spPr bwMode="auto">
+                    <a:xfrm>
+                      <a:off x="0" y="0"/>
+                      <a:ext cx="3976304" cy="1903765"/>
+                    </a:xfrm>
+                    <a:prstGeom prst="rect">
+                      <a:avLst/>
+                    </a:prstGeom>
+                    <a:noFill/>
+                    <a:ln w="9525">
+                      <a:noFill/>
+                      <a:miter lim="800000"/>
+                      <a:headEnd/>
+                      <a:tailEnd/>
+                    </a:ln>
+                  </pic:spPr>
+                </pic:pic>
+              </a:graphicData>
+            </a:graphic>
+          </wp:inline>
+        </w:drawing>
+      </w:r>
+    </w:p>
+    <w:p>
+      <w:pPr>
+        <w:ind w:left="567" w:hanging="567"/>
+        <w:jc w:val="center"/>
+        <w:rPr>
+          <w:rFonts w:eastAsiaTheme="minorEastAsia" w:cs="Consolas"/>
+          <w:lang w:val="en-MY"/>
+        </w:rPr>
+      </w:pPr>
+      <w:r>
+        <w:rPr>
+          <w:rFonts w:eastAsiaTheme="minorEastAsia" w:cs="Consolas"/>
+          <w:b/>
+          <w:lang w:val="en-MY"/>
+        </w:rPr>
+        <w:t xml:space="preserve">Appendix 6: </w:t>
+      </w:r>
+      <w:r>
+        <w:rPr>
+          <w:rFonts w:eastAsiaTheme="minorEastAsia" w:cs="Consolas"/>
+          <w:lang w:val="en-MY"/>
+        </w:rPr>
+        <w:t>Graph of 5-day moving average of Kuala Lumpur Kepong (2445.KL) from 1 June 2011 to 1 June 2015</w:t>
+      </w:r>
     </w:p>
     <w:sectPr>
-      <w:footerReference w:type="default" r:id="rId10"/>
+      <w:footerReference w:type="default" r:id="rId16"/>
       <w:pgSz w:w="12240" w:h="15840"/>
       <w:pgMar w:top="1440" w:right="1440" w:bottom="1440" w:left="1440" w:header="720" w:footer="720" w:gutter="0"/>
       <w:cols w:space="720"/>
@@ -10582,7 +10400,7 @@
               <w:b/>
               <w:noProof/>
             </w:rPr>
-            <w:t>1</w:t>
+            <w:t>4</w:t>
           </w:r>
         </w:fldSimple>
         <w:r>
@@ -10611,32 +10429,8 @@
             <w:spacing w:val="60"/>
           </w:rPr>
           <w:tab/>
+          <w:t>Cheah Man Sheng</w:t>
         </w:r>
-        <w:proofErr w:type="spellStart"/>
-        <w:r>
-          <w:rPr>
-            <w:color w:val="7F7F7F" w:themeColor="background1" w:themeShade="7F"/>
-            <w:spacing w:val="60"/>
-          </w:rPr>
-          <w:t>Cheah</w:t>
-        </w:r>
-        <w:proofErr w:type="spellEnd"/>
-        <w:r>
-          <w:rPr>
-            <w:color w:val="7F7F7F" w:themeColor="background1" w:themeShade="7F"/>
-            <w:spacing w:val="60"/>
-          </w:rPr>
-          <w:t xml:space="preserve"> Man </w:t>
-        </w:r>
-        <w:proofErr w:type="spellStart"/>
-        <w:r>
-          <w:rPr>
-            <w:color w:val="7F7F7F" w:themeColor="background1" w:themeShade="7F"/>
-            <w:spacing w:val="60"/>
-          </w:rPr>
-          <w:t>Sheng</w:t>
-        </w:r>
-        <w:proofErr w:type="spellEnd"/>
       </w:p>
     </w:sdtContent>
   </w:sdt>
@@ -11005,307 +10799,6 @@
 </w:styles>
 </file>
 
-<file path=word/glossary/document.xml><?xml version="1.0" encoding="utf-8"?>
-<w:glossaryDocument xmlns:ve="http://schemas.openxmlformats.org/markup-compatibility/2006" xmlns:o="urn:schemas-microsoft-com:office:office" xmlns:r="http://schemas.openxmlformats.org/officeDocument/2006/relationships" xmlns:m="http://schemas.openxmlformats.org/officeDocument/2006/math" xmlns:v="urn:schemas-microsoft-com:vml" xmlns:wp="http://schemas.openxmlformats.org/drawingml/2006/wordprocessingDrawing" xmlns:w10="urn:schemas-microsoft-com:office:word" xmlns:w="http://schemas.openxmlformats.org/wordprocessingml/2006/main" xmlns:wne="http://schemas.microsoft.com/office/word/2006/wordml">
-  <w:docParts/>
-</w:glossaryDocument>
-</file>
-
-<file path=word/glossary/fontTable.xml><?xml version="1.0" encoding="utf-8"?>
-<w:fonts xmlns:r="http://schemas.openxmlformats.org/officeDocument/2006/relationships" xmlns:w="http://schemas.openxmlformats.org/wordprocessingml/2006/main">
-  <w:font w:name="Calibri">
-    <w:panose1 w:val="020F0502020204030204"/>
-    <w:charset w:val="00"/>
-    <w:family w:val="swiss"/>
-    <w:pitch w:val="variable"/>
-    <w:sig w:usb0="E00002FF" w:usb1="4000ACFF" w:usb2="00000001" w:usb3="00000000" w:csb0="0000019F" w:csb1="00000000"/>
-  </w:font>
-  <w:font w:name="Times New Roman">
-    <w:panose1 w:val="02020603050405020304"/>
-    <w:charset w:val="00"/>
-    <w:family w:val="roman"/>
-    <w:pitch w:val="variable"/>
-    <w:sig w:usb0="E0002AFF" w:usb1="C0007841" w:usb2="00000009" w:usb3="00000000" w:csb0="000001FF" w:csb1="00000000"/>
-  </w:font>
-  <w:font w:name="Tahoma">
-    <w:panose1 w:val="020B0604030504040204"/>
-    <w:charset w:val="00"/>
-    <w:family w:val="swiss"/>
-    <w:pitch w:val="variable"/>
-    <w:sig w:usb0="E1002EFF" w:usb1="C000605B" w:usb2="00000029" w:usb3="00000000" w:csb0="000101FF" w:csb1="00000000"/>
-  </w:font>
-  <w:font w:name="SimSun">
-    <w:altName w:val="宋体"/>
-    <w:panose1 w:val="02010600030101010101"/>
-    <w:charset w:val="86"/>
-    <w:family w:val="auto"/>
-    <w:pitch w:val="variable"/>
-    <w:sig w:usb0="00000003" w:usb1="288F0000" w:usb2="00000016" w:usb3="00000000" w:csb0="00040001" w:csb1="00000000"/>
-  </w:font>
-  <w:font w:name="Consolas">
-    <w:panose1 w:val="020B0609020204030204"/>
-    <w:charset w:val="00"/>
-    <w:family w:val="modern"/>
-    <w:pitch w:val="fixed"/>
-    <w:sig w:usb0="E10002FF" w:usb1="4000FCFF" w:usb2="00000009" w:usb3="00000000" w:csb0="0000019F" w:csb1="00000000"/>
-  </w:font>
-  <w:font w:name="Cambria Math">
-    <w:panose1 w:val="02040503050406030204"/>
-    <w:charset w:val="00"/>
-    <w:family w:val="roman"/>
-    <w:pitch w:val="variable"/>
-    <w:sig w:usb0="E00002FF" w:usb1="420024FF" w:usb2="00000000" w:usb3="00000000" w:csb0="0000019F" w:csb1="00000000"/>
-  </w:font>
-  <w:font w:name="Cambria">
-    <w:panose1 w:val="02040503050406030204"/>
-    <w:charset w:val="00"/>
-    <w:family w:val="roman"/>
-    <w:pitch w:val="variable"/>
-    <w:sig w:usb0="E00002FF" w:usb1="400004FF" w:usb2="00000000" w:usb3="00000000" w:csb0="0000019F" w:csb1="00000000"/>
-  </w:font>
-</w:fonts>
-</file>
-
-<file path=word/glossary/settings.xml><?xml version="1.0" encoding="utf-8"?>
-<w:settings xmlns:o="urn:schemas-microsoft-com:office:office" xmlns:r="http://schemas.openxmlformats.org/officeDocument/2006/relationships" xmlns:m="http://schemas.openxmlformats.org/officeDocument/2006/math" xmlns:v="urn:schemas-microsoft-com:vml" xmlns:w10="urn:schemas-microsoft-com:office:word" xmlns:w="http://schemas.openxmlformats.org/wordprocessingml/2006/main" xmlns:sl="http://schemas.openxmlformats.org/schemaLibrary/2006/main">
-  <w:view w:val="normal"/>
-  <w:defaultTabStop w:val="720"/>
-  <w:characterSpacingControl w:val="doNotCompress"/>
-  <w:compat>
-    <w:useFELayout/>
-  </w:compat>
-  <w:rsids>
-    <w:rsidRoot w:val="006815A1"/>
-    <w:rsid w:val="002E7518"/>
-    <w:rsid w:val="006815A1"/>
-  </w:rsids>
-  <m:mathPr>
-    <m:mathFont m:val="Cambria Math"/>
-    <m:brkBin m:val="before"/>
-    <m:brkBinSub m:val="--"/>
-    <m:smallFrac m:val="off"/>
-    <m:dispDef/>
-    <m:lMargin m:val="0"/>
-    <m:rMargin m:val="0"/>
-    <m:defJc m:val="centerGroup"/>
-    <m:wrapIndent m:val="1440"/>
-    <m:intLim m:val="subSup"/>
-    <m:naryLim m:val="undOvr"/>
-  </m:mathPr>
-  <w:themeFontLang w:val="en-MY" w:eastAsia="zh-CN"/>
-  <w:clrSchemeMapping w:bg1="light1" w:t1="dark1" w:bg2="light2" w:t2="dark2" w:accent1="accent1" w:accent2="accent2" w:accent3="accent3" w:accent4="accent4" w:accent5="accent5" w:accent6="accent6" w:hyperlink="hyperlink" w:followedHyperlink="followedHyperlink"/>
-  <w:decimalSymbol w:val="."/>
-  <w:listSeparator w:val=","/>
-</w:settings>
-</file>
-
-<file path=word/glossary/styles.xml><?xml version="1.0" encoding="utf-8"?>
-<w:styles xmlns:r="http://schemas.openxmlformats.org/officeDocument/2006/relationships" xmlns:w="http://schemas.openxmlformats.org/wordprocessingml/2006/main">
-  <w:docDefaults>
-    <w:rPrDefault>
-      <w:rPr>
-        <w:rFonts w:asciiTheme="minorHAnsi" w:eastAsiaTheme="minorEastAsia" w:hAnsiTheme="minorHAnsi" w:cstheme="minorBidi"/>
-        <w:sz w:val="22"/>
-        <w:szCs w:val="22"/>
-        <w:lang w:val="en-MY" w:eastAsia="zh-CN" w:bidi="ar-SA"/>
-      </w:rPr>
-    </w:rPrDefault>
-    <w:pPrDefault>
-      <w:pPr>
-        <w:spacing w:after="200" w:line="276" w:lineRule="auto"/>
-      </w:pPr>
-    </w:pPrDefault>
-  </w:docDefaults>
-  <w:latentStyles w:defLockedState="0" w:defUIPriority="99" w:defSemiHidden="1" w:defUnhideWhenUsed="1" w:defQFormat="0" w:count="267">
-    <w:lsdException w:name="Normal" w:semiHidden="0" w:uiPriority="0" w:unhideWhenUsed="0" w:qFormat="1"/>
-    <w:lsdException w:name="heading 1" w:semiHidden="0" w:uiPriority="9" w:unhideWhenUsed="0" w:qFormat="1"/>
-    <w:lsdException w:name="heading 2" w:uiPriority="9" w:qFormat="1"/>
-    <w:lsdException w:name="heading 3" w:uiPriority="9" w:qFormat="1"/>
-    <w:lsdException w:name="heading 4" w:uiPriority="9" w:qFormat="1"/>
-    <w:lsdException w:name="heading 5" w:uiPriority="9" w:qFormat="1"/>
-    <w:lsdException w:name="heading 6" w:uiPriority="9" w:qFormat="1"/>
-    <w:lsdException w:name="heading 7" w:uiPriority="9" w:qFormat="1"/>
-    <w:lsdException w:name="heading 8" w:uiPriority="9" w:qFormat="1"/>
-    <w:lsdException w:name="heading 9" w:uiPriority="9" w:qFormat="1"/>
-    <w:lsdException w:name="toc 1" w:uiPriority="39"/>
-    <w:lsdException w:name="toc 2" w:uiPriority="39"/>
-    <w:lsdException w:name="toc 3" w:uiPriority="39"/>
-    <w:lsdException w:name="toc 4" w:uiPriority="39"/>
-    <w:lsdException w:name="toc 5" w:uiPriority="39"/>
-    <w:lsdException w:name="toc 6" w:uiPriority="39"/>
-    <w:lsdException w:name="toc 7" w:uiPriority="39"/>
-    <w:lsdException w:name="toc 8" w:uiPriority="39"/>
-    <w:lsdException w:name="toc 9" w:uiPriority="39"/>
-    <w:lsdException w:name="caption" w:uiPriority="35" w:qFormat="1"/>
-    <w:lsdException w:name="Title" w:semiHidden="0" w:uiPriority="10" w:unhideWhenUsed="0" w:qFormat="1"/>
-    <w:lsdException w:name="Default Paragraph Font" w:uiPriority="1"/>
-    <w:lsdException w:name="Subtitle" w:semiHidden="0" w:uiPriority="11" w:unhideWhenUsed="0" w:qFormat="1"/>
-    <w:lsdException w:name="Strong" w:semiHidden="0" w:uiPriority="22" w:unhideWhenUsed="0" w:qFormat="1"/>
-    <w:lsdException w:name="Emphasis" w:semiHidden="0" w:uiPriority="20" w:unhideWhenUsed="0" w:qFormat="1"/>
-    <w:lsdException w:name="Table Grid" w:semiHidden="0" w:uiPriority="59" w:unhideWhenUsed="0"/>
-    <w:lsdException w:name="Placeholder Text" w:unhideWhenUsed="0"/>
-    <w:lsdException w:name="No Spacing" w:semiHidden="0" w:uiPriority="1" w:unhideWhenUsed="0" w:qFormat="1"/>
-    <w:lsdException w:name="Light Shading" w:semiHidden="0" w:uiPriority="60" w:unhideWhenUsed="0"/>
-    <w:lsdException w:name="Light List" w:semiHidden="0" w:uiPriority="61" w:unhideWhenUsed="0"/>
-    <w:lsdException w:name="Light Grid" w:semiHidden="0" w:uiPriority="62" w:unhideWhenUsed="0"/>
-    <w:lsdException w:name="Medium Shading 1" w:semiHidden="0" w:uiPriority="63" w:unhideWhenUsed="0"/>
-    <w:lsdException w:name="Medium Shading 2" w:semiHidden="0" w:uiPriority="64" w:unhideWhenUsed="0"/>
-    <w:lsdException w:name="Medium List 1" w:semiHidden="0" w:uiPriority="65" w:unhideWhenUsed="0"/>
-    <w:lsdException w:name="Medium List 2" w:semiHidden="0" w:uiPriority="66" w:unhideWhenUsed="0"/>
-    <w:lsdException w:name="Medium Grid 1" w:semiHidden="0" w:uiPriority="67" w:unhideWhenUsed="0"/>
-    <w:lsdException w:name="Medium Grid 2" w:semiHidden="0" w:uiPriority="68" w:unhideWhenUsed="0"/>
-    <w:lsdException w:name="Medium Grid 3" w:semiHidden="0" w:uiPriority="69" w:unhideWhenUsed="0"/>
-    <w:lsdException w:name="Dark List" w:semiHidden="0" w:uiPriority="70" w:unhideWhenUsed="0"/>
-    <w:lsdException w:name="Colorful Shading" w:semiHidden="0" w:uiPriority="71" w:unhideWhenUsed="0"/>
-    <w:lsdException w:name="Colorful List" w:semiHidden="0" w:uiPriority="72" w:unhideWhenUsed="0"/>
-    <w:lsdException w:name="Colorful Grid" w:semiHidden="0" w:uiPriority="73" w:unhideWhenUsed="0"/>
-    <w:lsdException w:name="Light Shading Accent 1" w:semiHidden="0" w:uiPriority="60" w:unhideWhenUsed="0"/>
-    <w:lsdException w:name="Light List Accent 1" w:semiHidden="0" w:uiPriority="61" w:unhideWhenUsed="0"/>
-    <w:lsdException w:name="Light Grid Accent 1" w:semiHidden="0" w:uiPriority="62" w:unhideWhenUsed="0"/>
-    <w:lsdException w:name="Medium Shading 1 Accent 1" w:semiHidden="0" w:uiPriority="63" w:unhideWhenUsed="0"/>
-    <w:lsdException w:name="Medium Shading 2 Accent 1" w:semiHidden="0" w:uiPriority="64" w:unhideWhenUsed="0"/>
-    <w:lsdException w:name="Medium List 1 Accent 1" w:semiHidden="0" w:uiPriority="65" w:unhideWhenUsed="0"/>
-    <w:lsdException w:name="Revision" w:unhideWhenUsed="0"/>
-    <w:lsdException w:name="List Paragraph" w:semiHidden="0" w:uiPriority="34" w:unhideWhenUsed="0" w:qFormat="1"/>
-    <w:lsdException w:name="Quote" w:semiHidden="0" w:uiPriority="29" w:unhideWhenUsed="0" w:qFormat="1"/>
-    <w:lsdException w:name="Intense Quote" w:semiHidden="0" w:uiPriority="30" w:unhideWhenUsed="0" w:qFormat="1"/>
-    <w:lsdException w:name="Medium List 2 Accent 1" w:semiHidden="0" w:uiPriority="66" w:unhideWhenUsed="0"/>
-    <w:lsdException w:name="Medium Grid 1 Accent 1" w:semiHidden="0" w:uiPriority="67" w:unhideWhenUsed="0"/>
-    <w:lsdException w:name="Medium Grid 2 Accent 1" w:semiHidden="0" w:uiPriority="68" w:unhideWhenUsed="0"/>
-    <w:lsdException w:name="Medium Grid 3 Accent 1" w:semiHidden="0" w:uiPriority="69" w:unhideWhenUsed="0"/>
-    <w:lsdException w:name="Dark List Accent 1" w:semiHidden="0" w:uiPriority="70" w:unhideWhenUsed="0"/>
-    <w:lsdException w:name="Colorful Shading Accent 1" w:semiHidden="0" w:uiPriority="71" w:unhideWhenUsed="0"/>
-    <w:lsdException w:name="Colorful List Accent 1" w:semiHidden="0" w:uiPriority="72" w:unhideWhenUsed="0"/>
-    <w:lsdException w:name="Colorful Grid Accent 1" w:semiHidden="0" w:uiPriority="73" w:unhideWhenUsed="0"/>
-    <w:lsdException w:name="Light Shading Accent 2" w:semiHidden="0" w:uiPriority="60" w:unhideWhenUsed="0"/>
-    <w:lsdException w:name="Light List Accent 2" w:semiHidden="0" w:uiPriority="61" w:unhideWhenUsed="0"/>
-    <w:lsdException w:name="Light Grid Accent 2" w:semiHidden="0" w:uiPriority="62" w:unhideWhenUsed="0"/>
-    <w:lsdException w:name="Medium Shading 1 Accent 2" w:semiHidden="0" w:uiPriority="63" w:unhideWhenUsed="0"/>
-    <w:lsdException w:name="Medium Shading 2 Accent 2" w:semiHidden="0" w:uiPriority="64" w:unhideWhenUsed="0"/>
-    <w:lsdException w:name="Medium List 1 Accent 2" w:semiHidden="0" w:uiPriority="65" w:unhideWhenUsed="0"/>
-    <w:lsdException w:name="Medium List 2 Accent 2" w:semiHidden="0" w:uiPriority="66" w:unhideWhenUsed="0"/>
-    <w:lsdException w:name="Medium Grid 1 Accent 2" w:semiHidden="0" w:uiPriority="67" w:unhideWhenUsed="0"/>
-    <w:lsdException w:name="Medium Grid 2 Accent 2" w:semiHidden="0" w:uiPriority="68" w:unhideWhenUsed="0"/>
-    <w:lsdException w:name="Medium Grid 3 Accent 2" w:semiHidden="0" w:uiPriority="69" w:unhideWhenUsed="0"/>
-    <w:lsdException w:name="Dark List Accent 2" w:semiHidden="0" w:uiPriority="70" w:unhideWhenUsed="0"/>
-    <w:lsdException w:name="Colorful Shading Accent 2" w:semiHidden="0" w:uiPriority="71" w:unhideWhenUsed="0"/>
-    <w:lsdException w:name="Colorful List Accent 2" w:semiHidden="0" w:uiPriority="72" w:unhideWhenUsed="0"/>
-    <w:lsdException w:name="Colorful Grid Accent 2" w:semiHidden="0" w:uiPriority="73" w:unhideWhenUsed="0"/>
-    <w:lsdException w:name="Light Shading Accent 3" w:semiHidden="0" w:uiPriority="60" w:unhideWhenUsed="0"/>
-    <w:lsdException w:name="Light List Accent 3" w:semiHidden="0" w:uiPriority="61" w:unhideWhenUsed="0"/>
-    <w:lsdException w:name="Light Grid Accent 3" w:semiHidden="0" w:uiPriority="62" w:unhideWhenUsed="0"/>
-    <w:lsdException w:name="Medium Shading 1 Accent 3" w:semiHidden="0" w:uiPriority="63" w:unhideWhenUsed="0"/>
-    <w:lsdException w:name="Medium Shading 2 Accent 3" w:semiHidden="0" w:uiPriority="64" w:unhideWhenUsed="0"/>
-    <w:lsdException w:name="Medium List 1 Accent 3" w:semiHidden="0" w:uiPriority="65" w:unhideWhenUsed="0"/>
-    <w:lsdException w:name="Medium List 2 Accent 3" w:semiHidden="0" w:uiPriority="66" w:unhideWhenUsed="0"/>
-    <w:lsdException w:name="Medium Grid 1 Accent 3" w:semiHidden="0" w:uiPriority="67" w:unhideWhenUsed="0"/>
-    <w:lsdException w:name="Medium Grid 2 Accent 3" w:semiHidden="0" w:uiPriority="68" w:unhideWhenUsed="0"/>
-    <w:lsdException w:name="Medium Grid 3 Accent 3" w:semiHidden="0" w:uiPriority="69" w:unhideWhenUsed="0"/>
-    <w:lsdException w:name="Dark List Accent 3" w:semiHidden="0" w:uiPriority="70" w:unhideWhenUsed="0"/>
-    <w:lsdException w:name="Colorful Shading Accent 3" w:semiHidden="0" w:uiPriority="71" w:unhideWhenUsed="0"/>
-    <w:lsdException w:name="Colorful List Accent 3" w:semiHidden="0" w:uiPriority="72" w:unhideWhenUsed="0"/>
-    <w:lsdException w:name="Colorful Grid Accent 3" w:semiHidden="0" w:uiPriority="73" w:unhideWhenUsed="0"/>
-    <w:lsdException w:name="Light Shading Accent 4" w:semiHidden="0" w:uiPriority="60" w:unhideWhenUsed="0"/>
-    <w:lsdException w:name="Light List Accent 4" w:semiHidden="0" w:uiPriority="61" w:unhideWhenUsed="0"/>
-    <w:lsdException w:name="Light Grid Accent 4" w:semiHidden="0" w:uiPriority="62" w:unhideWhenUsed="0"/>
-    <w:lsdException w:name="Medium Shading 1 Accent 4" w:semiHidden="0" w:uiPriority="63" w:unhideWhenUsed="0"/>
-    <w:lsdException w:name="Medium Shading 2 Accent 4" w:semiHidden="0" w:uiPriority="64" w:unhideWhenUsed="0"/>
-    <w:lsdException w:name="Medium List 1 Accent 4" w:semiHidden="0" w:uiPriority="65" w:unhideWhenUsed="0"/>
-    <w:lsdException w:name="Medium List 2 Accent 4" w:semiHidden="0" w:uiPriority="66" w:unhideWhenUsed="0"/>
-    <w:lsdException w:name="Medium Grid 1 Accent 4" w:semiHidden="0" w:uiPriority="67" w:unhideWhenUsed="0"/>
-    <w:lsdException w:name="Medium Grid 2 Accent 4" w:semiHidden="0" w:uiPriority="68" w:unhideWhenUsed="0"/>
-    <w:lsdException w:name="Medium Grid 3 Accent 4" w:semiHidden="0" w:uiPriority="69" w:unhideWhenUsed="0"/>
-    <w:lsdException w:name="Dark List Accent 4" w:semiHidden="0" w:uiPriority="70" w:unhideWhenUsed="0"/>
-    <w:lsdException w:name="Colorful Shading Accent 4" w:semiHidden="0" w:uiPriority="71" w:unhideWhenUsed="0"/>
-    <w:lsdException w:name="Colorful List Accent 4" w:semiHidden="0" w:uiPriority="72" w:unhideWhenUsed="0"/>
-    <w:lsdException w:name="Colorful Grid Accent 4" w:semiHidden="0" w:uiPriority="73" w:unhideWhenUsed="0"/>
-    <w:lsdException w:name="Light Shading Accent 5" w:semiHidden="0" w:uiPriority="60" w:unhideWhenUsed="0"/>
-    <w:lsdException w:name="Light List Accent 5" w:semiHidden="0" w:uiPriority="61" w:unhideWhenUsed="0"/>
-    <w:lsdException w:name="Light Grid Accent 5" w:semiHidden="0" w:uiPriority="62" w:unhideWhenUsed="0"/>
-    <w:lsdException w:name="Medium Shading 1 Accent 5" w:semiHidden="0" w:uiPriority="63" w:unhideWhenUsed="0"/>
-    <w:lsdException w:name="Medium Shading 2 Accent 5" w:semiHidden="0" w:uiPriority="64" w:unhideWhenUsed="0"/>
-    <w:lsdException w:name="Medium List 1 Accent 5" w:semiHidden="0" w:uiPriority="65" w:unhideWhenUsed="0"/>
-    <w:lsdException w:name="Medium List 2 Accent 5" w:semiHidden="0" w:uiPriority="66" w:unhideWhenUsed="0"/>
-    <w:lsdException w:name="Medium Grid 1 Accent 5" w:semiHidden="0" w:uiPriority="67" w:unhideWhenUsed="0"/>
-    <w:lsdException w:name="Medium Grid 2 Accent 5" w:semiHidden="0" w:uiPriority="68" w:unhideWhenUsed="0"/>
-    <w:lsdException w:name="Medium Grid 3 Accent 5" w:semiHidden="0" w:uiPriority="69" w:unhideWhenUsed="0"/>
-    <w:lsdException w:name="Dark List Accent 5" w:semiHidden="0" w:uiPriority="70" w:unhideWhenUsed="0"/>
-    <w:lsdException w:name="Colorful Shading Accent 5" w:semiHidden="0" w:uiPriority="71" w:unhideWhenUsed="0"/>
-    <w:lsdException w:name="Colorful List Accent 5" w:semiHidden="0" w:uiPriority="72" w:unhideWhenUsed="0"/>
-    <w:lsdException w:name="Colorful Grid Accent 5" w:semiHidden="0" w:uiPriority="73" w:unhideWhenUsed="0"/>
-    <w:lsdException w:name="Light Shading Accent 6" w:semiHidden="0" w:uiPriority="60" w:unhideWhenUsed="0"/>
-    <w:lsdException w:name="Light List Accent 6" w:semiHidden="0" w:uiPriority="61" w:unhideWhenUsed="0"/>
-    <w:lsdException w:name="Light Grid Accent 6" w:semiHidden="0" w:uiPriority="62" w:unhideWhenUsed="0"/>
-    <w:lsdException w:name="Medium Shading 1 Accent 6" w:semiHidden="0" w:uiPriority="63" w:unhideWhenUsed="0"/>
-    <w:lsdException w:name="Medium Shading 2 Accent 6" w:semiHidden="0" w:uiPriority="64" w:unhideWhenUsed="0"/>
-    <w:lsdException w:name="Medium List 1 Accent 6" w:semiHidden="0" w:uiPriority="65" w:unhideWhenUsed="0"/>
-    <w:lsdException w:name="Medium List 2 Accent 6" w:semiHidden="0" w:uiPriority="66" w:unhideWhenUsed="0"/>
-    <w:lsdException w:name="Medium Grid 1 Accent 6" w:semiHidden="0" w:uiPriority="67" w:unhideWhenUsed="0"/>
-    <w:lsdException w:name="Medium Grid 2 Accent 6" w:semiHidden="0" w:uiPriority="68" w:unhideWhenUsed="0"/>
-    <w:lsdException w:name="Medium Grid 3 Accent 6" w:semiHidden="0" w:uiPriority="69" w:unhideWhenUsed="0"/>
-    <w:lsdException w:name="Dark List Accent 6" w:semiHidden="0" w:uiPriority="70" w:unhideWhenUsed="0"/>
-    <w:lsdException w:name="Colorful Shading Accent 6" w:semiHidden="0" w:uiPriority="71" w:unhideWhenUsed="0"/>
-    <w:lsdException w:name="Colorful List Accent 6" w:semiHidden="0" w:uiPriority="72" w:unhideWhenUsed="0"/>
-    <w:lsdException w:name="Colorful Grid Accent 6" w:semiHidden="0" w:uiPriority="73" w:unhideWhenUsed="0"/>
-    <w:lsdException w:name="Subtle Emphasis" w:semiHidden="0" w:uiPriority="19" w:unhideWhenUsed="0" w:qFormat="1"/>
-    <w:lsdException w:name="Intense Emphasis" w:semiHidden="0" w:uiPriority="21" w:unhideWhenUsed="0" w:qFormat="1"/>
-    <w:lsdException w:name="Subtle Reference" w:semiHidden="0" w:uiPriority="31" w:unhideWhenUsed="0" w:qFormat="1"/>
-    <w:lsdException w:name="Intense Reference" w:semiHidden="0" w:uiPriority="32" w:unhideWhenUsed="0" w:qFormat="1"/>
-    <w:lsdException w:name="Book Title" w:semiHidden="0" w:uiPriority="33" w:unhideWhenUsed="0" w:qFormat="1"/>
-    <w:lsdException w:name="Bibliography" w:uiPriority="37"/>
-    <w:lsdException w:name="TOC Heading" w:uiPriority="39" w:qFormat="1"/>
-  </w:latentStyles>
-  <w:style w:type="paragraph" w:default="1" w:styleId="Normal">
-    <w:name w:val="Normal"/>
-    <w:qFormat/>
-  </w:style>
-  <w:style w:type="character" w:default="1" w:styleId="DefaultParagraphFont">
-    <w:name w:val="Default Paragraph Font"/>
-    <w:uiPriority w:val="1"/>
-    <w:semiHidden/>
-    <w:unhideWhenUsed/>
-  </w:style>
-  <w:style w:type="table" w:default="1" w:styleId="TableNormal">
-    <w:name w:val="Normal Table"/>
-    <w:uiPriority w:val="99"/>
-    <w:semiHidden/>
-    <w:unhideWhenUsed/>
-    <w:qFormat/>
-    <w:tblPr>
-      <w:tblInd w:w="0" w:type="dxa"/>
-      <w:tblCellMar>
-        <w:top w:w="0" w:type="dxa"/>
-        <w:left w:w="108" w:type="dxa"/>
-        <w:bottom w:w="0" w:type="dxa"/>
-        <w:right w:w="108" w:type="dxa"/>
-      </w:tblCellMar>
-    </w:tblPr>
-  </w:style>
-  <w:style w:type="numbering" w:default="1" w:styleId="NoList">
-    <w:name w:val="No List"/>
-    <w:uiPriority w:val="99"/>
-    <w:semiHidden/>
-    <w:unhideWhenUsed/>
-  </w:style>
-  <w:style w:type="character" w:styleId="PlaceholderText">
-    <w:name w:val="Placeholder Text"/>
-    <w:basedOn w:val="DefaultParagraphFont"/>
-    <w:uiPriority w:val="99"/>
-    <w:semiHidden/>
-    <w:rsid w:val="006815A1"/>
-    <w:rPr>
-      <w:color w:val="808080"/>
-    </w:rPr>
-  </w:style>
-</w:styles>
-</file>
-
-<file path=word/glossary/webSettings.xml><?xml version="1.0" encoding="utf-8"?>
-<w:webSettings xmlns:r="http://schemas.openxmlformats.org/officeDocument/2006/relationships" xmlns:w="http://schemas.openxmlformats.org/wordprocessingml/2006/main">
-  <w:optimizeForBrowser/>
-</w:webSettings>
-</file>
-
 <file path=word/theme/theme1.xml><?xml version="1.0" encoding="utf-8"?>
 <a:theme xmlns:a="http://schemas.openxmlformats.org/drawingml/2006/main" name="Office Theme">
   <a:themeElements>
@@ -11594,7 +11087,7 @@
 </file>
 
 <file path=customXml/itemProps1.xml><?xml version="1.0" encoding="utf-8"?>
-<ds:datastoreItem xmlns:ds="http://schemas.openxmlformats.org/officeDocument/2006/customXml" ds:itemID="{1EE6F44F-21BD-4E44-BFEB-70A0BB3488FC}">
+<ds:datastoreItem xmlns:ds="http://schemas.openxmlformats.org/officeDocument/2006/customXml" ds:itemID="{1F55D57C-9B75-42DC-8DCB-4FCC2AB26A70}">
   <ds:schemaRefs>
     <ds:schemaRef ds:uri="http://schemas.openxmlformats.org/officeDocument/2006/bibliography"/>
   </ds:schemaRefs>

</xml_diff>